<commit_message>
th?m ch?c n?ng cho revision list s?a l?i setup.sql
</commit_message>
<xml_diff>
--- a/docs/technologies.docx
+++ b/docs/technologies.docx
@@ -16,7 +16,7 @@
     </w:p>
     <w:p>
       <w:pPr>
-        <w:pStyle w:val="style288"/>
+        <w:pStyle w:val="style291"/>
       </w:pPr>
       <w:r>
         <w:rPr/>
@@ -37,7 +37,7 @@
     </w:p>
     <w:p>
       <w:pPr>
-        <w:pStyle w:val="style289"/>
+        <w:pStyle w:val="style292"/>
         <w:tabs>
           <w:tab w:leader="dot" w:pos="9689" w:val="right"/>
         </w:tabs>
@@ -60,7 +60,7 @@
     </w:p>
     <w:p>
       <w:pPr>
-        <w:pStyle w:val="style290"/>
+        <w:pStyle w:val="style293"/>
         <w:tabs>
           <w:tab w:leader="dot" w:pos="9972" w:val="right"/>
         </w:tabs>
@@ -74,7 +74,7 @@
     </w:p>
     <w:p>
       <w:pPr>
-        <w:pStyle w:val="style290"/>
+        <w:pStyle w:val="style293"/>
         <w:tabs>
           <w:tab w:leader="dot" w:pos="9972" w:val="right"/>
         </w:tabs>
@@ -88,7 +88,7 @@
     </w:p>
     <w:p>
       <w:pPr>
-        <w:pStyle w:val="style290"/>
+        <w:pStyle w:val="style293"/>
         <w:tabs>
           <w:tab w:leader="dot" w:pos="9972" w:val="right"/>
         </w:tabs>
@@ -102,7 +102,7 @@
     </w:p>
     <w:p>
       <w:pPr>
-        <w:pStyle w:val="style290"/>
+        <w:pStyle w:val="style293"/>
         <w:tabs>
           <w:tab w:leader="dot" w:pos="9972" w:val="right"/>
         </w:tabs>
@@ -116,7 +116,7 @@
     </w:p>
     <w:p>
       <w:pPr>
-        <w:pStyle w:val="style290"/>
+        <w:pStyle w:val="style293"/>
         <w:tabs>
           <w:tab w:leader="dot" w:pos="9972" w:val="right"/>
         </w:tabs>
@@ -130,7 +130,7 @@
     </w:p>
     <w:p>
       <w:pPr>
-        <w:pStyle w:val="style290"/>
+        <w:pStyle w:val="style293"/>
         <w:tabs>
           <w:tab w:leader="dot" w:pos="9972" w:val="right"/>
         </w:tabs>
@@ -144,7 +144,7 @@
     </w:p>
     <w:p>
       <w:pPr>
-        <w:pStyle w:val="style289"/>
+        <w:pStyle w:val="style292"/>
         <w:tabs>
           <w:tab w:leader="dot" w:pos="9689" w:val="right"/>
         </w:tabs>
@@ -158,7 +158,7 @@
     </w:p>
     <w:p>
       <w:pPr>
-        <w:pStyle w:val="style290"/>
+        <w:pStyle w:val="style293"/>
         <w:tabs>
           <w:tab w:leader="dot" w:pos="9972" w:val="right"/>
         </w:tabs>
@@ -172,7 +172,7 @@
     </w:p>
     <w:p>
       <w:pPr>
-        <w:pStyle w:val="style291"/>
+        <w:pStyle w:val="style294"/>
         <w:tabs>
           <w:tab w:leader="dot" w:pos="10255" w:val="right"/>
         </w:tabs>
@@ -186,7 +186,7 @@
     </w:p>
     <w:p>
       <w:pPr>
-        <w:pStyle w:val="style292"/>
+        <w:pStyle w:val="style295"/>
         <w:tabs>
           <w:tab w:leader="dot" w:pos="10538" w:val="right"/>
         </w:tabs>
@@ -200,7 +200,7 @@
     </w:p>
     <w:p>
       <w:pPr>
-        <w:pStyle w:val="style292"/>
+        <w:pStyle w:val="style295"/>
         <w:tabs>
           <w:tab w:leader="dot" w:pos="10538" w:val="right"/>
         </w:tabs>
@@ -214,7 +214,7 @@
     </w:p>
     <w:p>
       <w:pPr>
-        <w:pStyle w:val="style292"/>
+        <w:pStyle w:val="style295"/>
         <w:tabs>
           <w:tab w:leader="dot" w:pos="10538" w:val="right"/>
         </w:tabs>
@@ -228,7 +228,7 @@
     </w:p>
     <w:p>
       <w:pPr>
-        <w:pStyle w:val="style292"/>
+        <w:pStyle w:val="style295"/>
         <w:tabs>
           <w:tab w:leader="dot" w:pos="10538" w:val="right"/>
         </w:tabs>
@@ -242,7 +242,7 @@
     </w:p>
     <w:p>
       <w:pPr>
-        <w:pStyle w:val="style292"/>
+        <w:pStyle w:val="style295"/>
         <w:tabs>
           <w:tab w:leader="dot" w:pos="10538" w:val="right"/>
         </w:tabs>
@@ -256,7 +256,7 @@
     </w:p>
     <w:p>
       <w:pPr>
-        <w:pStyle w:val="style292"/>
+        <w:pStyle w:val="style295"/>
         <w:tabs>
           <w:tab w:leader="dot" w:pos="10538" w:val="right"/>
         </w:tabs>
@@ -270,7 +270,7 @@
     </w:p>
     <w:p>
       <w:pPr>
-        <w:pStyle w:val="style292"/>
+        <w:pStyle w:val="style295"/>
         <w:tabs>
           <w:tab w:leader="dot" w:pos="10538" w:val="right"/>
         </w:tabs>
@@ -284,7 +284,7 @@
     </w:p>
     <w:p>
       <w:pPr>
-        <w:pStyle w:val="style291"/>
+        <w:pStyle w:val="style294"/>
         <w:tabs>
           <w:tab w:leader="dot" w:pos="10255" w:val="right"/>
         </w:tabs>
@@ -298,7 +298,7 @@
     </w:p>
     <w:p>
       <w:pPr>
-        <w:pStyle w:val="style291"/>
+        <w:pStyle w:val="style294"/>
         <w:tabs>
           <w:tab w:leader="dot" w:pos="10255" w:val="right"/>
         </w:tabs>
@@ -312,7 +312,7 @@
     </w:p>
     <w:p>
       <w:pPr>
-        <w:pStyle w:val="style290"/>
+        <w:pStyle w:val="style293"/>
         <w:tabs>
           <w:tab w:leader="dot" w:pos="9972" w:val="right"/>
         </w:tabs>
@@ -326,7 +326,7 @@
     </w:p>
     <w:p>
       <w:pPr>
-        <w:pStyle w:val="style291"/>
+        <w:pStyle w:val="style294"/>
         <w:tabs>
           <w:tab w:leader="dot" w:pos="10255" w:val="right"/>
         </w:tabs>
@@ -340,7 +340,7 @@
     </w:p>
     <w:p>
       <w:pPr>
-        <w:pStyle w:val="style291"/>
+        <w:pStyle w:val="style294"/>
         <w:tabs>
           <w:tab w:leader="dot" w:pos="10255" w:val="right"/>
         </w:tabs>
@@ -354,7 +354,7 @@
     </w:p>
     <w:p>
       <w:pPr>
-        <w:pStyle w:val="style291"/>
+        <w:pStyle w:val="style294"/>
         <w:tabs>
           <w:tab w:leader="dot" w:pos="10255" w:val="right"/>
         </w:tabs>
@@ -368,7 +368,7 @@
     </w:p>
     <w:p>
       <w:pPr>
-        <w:pStyle w:val="style291"/>
+        <w:pStyle w:val="style294"/>
         <w:tabs>
           <w:tab w:leader="dot" w:pos="10255" w:val="right"/>
         </w:tabs>
@@ -382,7 +382,7 @@
     </w:p>
     <w:p>
       <w:pPr>
-        <w:pStyle w:val="style289"/>
+        <w:pStyle w:val="style292"/>
         <w:tabs>
           <w:tab w:leader="dot" w:pos="9689" w:val="right"/>
         </w:tabs>
@@ -396,7 +396,7 @@
     </w:p>
     <w:p>
       <w:pPr>
-        <w:pStyle w:val="style290"/>
+        <w:pStyle w:val="style293"/>
         <w:tabs>
           <w:tab w:leader="dot" w:pos="9972" w:val="right"/>
         </w:tabs>
@@ -410,7 +410,7 @@
     </w:p>
     <w:p>
       <w:pPr>
-        <w:pStyle w:val="style290"/>
+        <w:pStyle w:val="style293"/>
         <w:tabs>
           <w:tab w:leader="dot" w:pos="9972" w:val="right"/>
         </w:tabs>
@@ -424,7 +424,7 @@
     </w:p>
     <w:p>
       <w:pPr>
-        <w:pStyle w:val="style291"/>
+        <w:pStyle w:val="style294"/>
         <w:tabs>
           <w:tab w:leader="dot" w:pos="10255" w:val="right"/>
         </w:tabs>
@@ -438,7 +438,7 @@
     </w:p>
     <w:p>
       <w:pPr>
-        <w:pStyle w:val="style291"/>
+        <w:pStyle w:val="style294"/>
         <w:tabs>
           <w:tab w:leader="dot" w:pos="10255" w:val="right"/>
         </w:tabs>
@@ -452,7 +452,7 @@
     </w:p>
     <w:p>
       <w:pPr>
-        <w:pStyle w:val="style291"/>
+        <w:pStyle w:val="style294"/>
         <w:tabs>
           <w:tab w:leader="dot" w:pos="10255" w:val="right"/>
         </w:tabs>
@@ -466,7 +466,7 @@
     </w:p>
     <w:p>
       <w:pPr>
-        <w:pStyle w:val="style291"/>
+        <w:pStyle w:val="style294"/>
         <w:tabs>
           <w:tab w:leader="dot" w:pos="10255" w:val="right"/>
         </w:tabs>
@@ -480,7 +480,7 @@
     </w:p>
     <w:p>
       <w:pPr>
-        <w:pStyle w:val="style291"/>
+        <w:pStyle w:val="style294"/>
         <w:tabs>
           <w:tab w:leader="dot" w:pos="10255" w:val="right"/>
         </w:tabs>
@@ -494,7 +494,7 @@
     </w:p>
     <w:p>
       <w:pPr>
-        <w:pStyle w:val="style290"/>
+        <w:pStyle w:val="style293"/>
         <w:tabs>
           <w:tab w:leader="dot" w:pos="9972" w:val="right"/>
         </w:tabs>
@@ -508,7 +508,7 @@
     </w:p>
     <w:p>
       <w:pPr>
-        <w:pStyle w:val="style291"/>
+        <w:pStyle w:val="style294"/>
         <w:tabs>
           <w:tab w:leader="dot" w:pos="10255" w:val="right"/>
         </w:tabs>
@@ -522,7 +522,7 @@
     </w:p>
     <w:p>
       <w:pPr>
-        <w:pStyle w:val="style291"/>
+        <w:pStyle w:val="style294"/>
         <w:tabs>
           <w:tab w:leader="dot" w:pos="10255" w:val="right"/>
         </w:tabs>
@@ -536,7 +536,7 @@
     </w:p>
     <w:p>
       <w:pPr>
-        <w:pStyle w:val="style289"/>
+        <w:pStyle w:val="style292"/>
         <w:tabs>
           <w:tab w:leader="dot" w:pos="9689" w:val="right"/>
         </w:tabs>
@@ -550,7 +550,7 @@
     </w:p>
     <w:p>
       <w:pPr>
-        <w:pStyle w:val="style290"/>
+        <w:pStyle w:val="style293"/>
         <w:tabs>
           <w:tab w:leader="dot" w:pos="9972" w:val="right"/>
         </w:tabs>
@@ -564,7 +564,7 @@
     </w:p>
     <w:p>
       <w:pPr>
-        <w:pStyle w:val="style290"/>
+        <w:pStyle w:val="style293"/>
         <w:tabs>
           <w:tab w:leader="dot" w:pos="9972" w:val="right"/>
         </w:tabs>
@@ -578,7 +578,7 @@
     </w:p>
     <w:p>
       <w:pPr>
-        <w:pStyle w:val="style290"/>
+        <w:pStyle w:val="style293"/>
         <w:tabs>
           <w:tab w:leader="dot" w:pos="9972" w:val="right"/>
         </w:tabs>
@@ -592,7 +592,7 @@
     </w:p>
     <w:p>
       <w:pPr>
-        <w:pStyle w:val="style290"/>
+        <w:pStyle w:val="style293"/>
         <w:tabs>
           <w:tab w:leader="dot" w:pos="9972" w:val="right"/>
         </w:tabs>
@@ -606,7 +606,7 @@
     </w:p>
     <w:p>
       <w:pPr>
-        <w:pStyle w:val="style291"/>
+        <w:pStyle w:val="style294"/>
         <w:tabs>
           <w:tab w:leader="dot" w:pos="10255" w:val="right"/>
         </w:tabs>
@@ -620,7 +620,7 @@
     </w:p>
     <w:p>
       <w:pPr>
-        <w:pStyle w:val="style292"/>
+        <w:pStyle w:val="style295"/>
         <w:tabs>
           <w:tab w:leader="dot" w:pos="10538" w:val="right"/>
         </w:tabs>
@@ -634,7 +634,7 @@
     </w:p>
     <w:p>
       <w:pPr>
-        <w:pStyle w:val="style289"/>
+        <w:pStyle w:val="style292"/>
         <w:tabs>
           <w:tab w:leader="dot" w:pos="9689" w:val="right"/>
         </w:tabs>
@@ -648,7 +648,7 @@
     </w:p>
     <w:p>
       <w:pPr>
-        <w:pStyle w:val="style290"/>
+        <w:pStyle w:val="style293"/>
         <w:tabs>
           <w:tab w:leader="dot" w:pos="9972" w:val="right"/>
         </w:tabs>
@@ -662,7 +662,7 @@
     </w:p>
     <w:p>
       <w:pPr>
-        <w:pStyle w:val="style290"/>
+        <w:pStyle w:val="style293"/>
         <w:tabs>
           <w:tab w:leader="dot" w:pos="9972" w:val="right"/>
         </w:tabs>
@@ -676,7 +676,7 @@
     </w:p>
     <w:p>
       <w:pPr>
-        <w:pStyle w:val="style290"/>
+        <w:pStyle w:val="style293"/>
         <w:tabs>
           <w:tab w:leader="dot" w:pos="9972" w:val="right"/>
         </w:tabs>
@@ -690,7 +690,7 @@
     </w:p>
     <w:p>
       <w:pPr>
-        <w:pStyle w:val="style289"/>
+        <w:pStyle w:val="style292"/>
         <w:tabs>
           <w:tab w:leader="dot" w:pos="9689" w:val="right"/>
         </w:tabs>
@@ -704,7 +704,7 @@
     </w:p>
     <w:p>
       <w:pPr>
-        <w:pStyle w:val="style290"/>
+        <w:pStyle w:val="style293"/>
         <w:tabs>
           <w:tab w:leader="dot" w:pos="9972" w:val="right"/>
         </w:tabs>
@@ -718,7 +718,7 @@
     </w:p>
     <w:p>
       <w:pPr>
-        <w:pStyle w:val="style291"/>
+        <w:pStyle w:val="style294"/>
         <w:tabs>
           <w:tab w:leader="dot" w:pos="10255" w:val="right"/>
         </w:tabs>
@@ -732,7 +732,7 @@
     </w:p>
     <w:p>
       <w:pPr>
-        <w:pStyle w:val="style291"/>
+        <w:pStyle w:val="style294"/>
         <w:tabs>
           <w:tab w:leader="dot" w:pos="10255" w:val="right"/>
         </w:tabs>
@@ -746,7 +746,7 @@
     </w:p>
     <w:p>
       <w:pPr>
-        <w:pStyle w:val="style291"/>
+        <w:pStyle w:val="style294"/>
         <w:tabs>
           <w:tab w:leader="dot" w:pos="10255" w:val="right"/>
         </w:tabs>
@@ -760,7 +760,7 @@
     </w:p>
     <w:p>
       <w:pPr>
-        <w:pStyle w:val="style291"/>
+        <w:pStyle w:val="style294"/>
         <w:tabs>
           <w:tab w:leader="dot" w:pos="10255" w:val="right"/>
         </w:tabs>
@@ -774,7 +774,7 @@
     </w:p>
     <w:p>
       <w:pPr>
-        <w:pStyle w:val="style291"/>
+        <w:pStyle w:val="style294"/>
         <w:tabs>
           <w:tab w:leader="dot" w:pos="10255" w:val="right"/>
         </w:tabs>
@@ -788,7 +788,7 @@
     </w:p>
     <w:p>
       <w:pPr>
-        <w:pStyle w:val="style291"/>
+        <w:pStyle w:val="style294"/>
         <w:tabs>
           <w:tab w:leader="dot" w:pos="10255" w:val="right"/>
         </w:tabs>
@@ -802,7 +802,7 @@
     </w:p>
     <w:p>
       <w:pPr>
-        <w:pStyle w:val="style291"/>
+        <w:pStyle w:val="style294"/>
         <w:tabs>
           <w:tab w:leader="dot" w:pos="10255" w:val="right"/>
         </w:tabs>
@@ -816,7 +816,7 @@
     </w:p>
     <w:p>
       <w:pPr>
-        <w:pStyle w:val="style291"/>
+        <w:pStyle w:val="style294"/>
         <w:tabs>
           <w:tab w:leader="dot" w:pos="10255" w:val="right"/>
         </w:tabs>
@@ -830,7 +830,7 @@
     </w:p>
     <w:p>
       <w:pPr>
-        <w:pStyle w:val="style291"/>
+        <w:pStyle w:val="style294"/>
         <w:tabs>
           <w:tab w:leader="dot" w:pos="10255" w:val="right"/>
         </w:tabs>
@@ -844,7 +844,7 @@
     </w:p>
     <w:p>
       <w:pPr>
-        <w:pStyle w:val="style291"/>
+        <w:pStyle w:val="style294"/>
         <w:tabs>
           <w:tab w:leader="dot" w:pos="10255" w:val="right"/>
         </w:tabs>
@@ -858,7 +858,7 @@
     </w:p>
     <w:p>
       <w:pPr>
-        <w:pStyle w:val="style292"/>
+        <w:pStyle w:val="style295"/>
         <w:tabs>
           <w:tab w:leader="dot" w:pos="10538" w:val="right"/>
         </w:tabs>
@@ -872,7 +872,7 @@
     </w:p>
     <w:p>
       <w:pPr>
-        <w:pStyle w:val="style292"/>
+        <w:pStyle w:val="style295"/>
         <w:tabs>
           <w:tab w:leader="dot" w:pos="10538" w:val="right"/>
         </w:tabs>
@@ -900,10 +900,21 @@
     </w:p>
     <w:p>
       <w:pPr>
-        <w:pStyle w:val="style291"/>
+        <w:pStyle w:val="style295"/>
         <w:tabs>
-          <w:tab w:leader="dot" w:pos="10255" w:val="right"/>
+          <w:tab w:leader="dot" w:pos="11387" w:val="right"/>
+        </w:tabs>
+      </w:pPr>
+      <w:r>
+        <w:rPr/>
+      </w:r>
+    </w:p>
+    <w:p>
+      <w:pPr>
+        <w:pStyle w:val="style294"/>
+        <w:tabs>
           <w:tab w:leader="dot" w:pos="10821" w:val="right"/>
+          <w:tab w:leader="dot" w:pos="11387" w:val="right"/>
         </w:tabs>
       </w:pPr>
       <w:r>
@@ -912,7 +923,7 @@
     </w:p>
     <w:p>
       <w:pPr>
-        <w:pStyle w:val="style259"/>
+        <w:pStyle w:val="style262"/>
         <w:ind w:hanging="0" w:left="0" w:right="0"/>
       </w:pPr>
       <w:r>
@@ -988,7 +999,7 @@
     </w:p>
     <w:p>
       <w:pPr>
-        <w:pStyle w:val="style266"/>
+        <w:pStyle w:val="style269"/>
         <w:jc w:val="left"/>
         <w:spacing w:after="280" w:before="0"/>
       </w:pPr>
@@ -1213,7 +1224,7 @@
     </w:p>
     <w:p>
       <w:pPr>
-        <w:pStyle w:val="style272"/>
+        <w:pStyle w:val="style275"/>
         <w:jc w:val="left"/>
         <w:spacing w:after="280" w:before="0"/>
       </w:pPr>
@@ -1293,7 +1304,7 @@
     </w:p>
     <w:p>
       <w:pPr>
-        <w:pStyle w:val="style278"/>
+        <w:pStyle w:val="style281"/>
         <w:numPr>
           <w:ilvl w:val="0"/>
           <w:numId w:val="6"/>
@@ -1305,6 +1316,7 @@
           <w:tab w:leader="none" w:pos="2880" w:val="left"/>
           <w:tab w:leader="none" w:pos="3600" w:val="left"/>
           <w:tab w:leader="none" w:pos="4320" w:val="left"/>
+          <w:tab w:leader="none" w:pos="5040" w:val="left"/>
         </w:tabs>
         <w:ind w:hanging="360" w:left="720" w:right="0"/>
         <w:spacing w:after="0" w:before="0"/>
@@ -1316,7 +1328,7 @@
     </w:p>
     <w:p>
       <w:pPr>
-        <w:pStyle w:val="style278"/>
+        <w:pStyle w:val="style281"/>
         <w:numPr>
           <w:ilvl w:val="0"/>
           <w:numId w:val="6"/>
@@ -1328,6 +1340,7 @@
           <w:tab w:leader="none" w:pos="2880" w:val="left"/>
           <w:tab w:leader="none" w:pos="3600" w:val="left"/>
           <w:tab w:leader="none" w:pos="4320" w:val="left"/>
+          <w:tab w:leader="none" w:pos="5040" w:val="left"/>
         </w:tabs>
         <w:ind w:hanging="360" w:left="720" w:right="0"/>
         <w:spacing w:after="0" w:before="0"/>
@@ -1339,7 +1352,7 @@
     </w:p>
     <w:p>
       <w:pPr>
-        <w:pStyle w:val="style278"/>
+        <w:pStyle w:val="style281"/>
         <w:numPr>
           <w:ilvl w:val="0"/>
           <w:numId w:val="6"/>
@@ -1351,6 +1364,7 @@
           <w:tab w:leader="none" w:pos="2880" w:val="left"/>
           <w:tab w:leader="none" w:pos="3600" w:val="left"/>
           <w:tab w:leader="none" w:pos="4320" w:val="left"/>
+          <w:tab w:leader="none" w:pos="5040" w:val="left"/>
         </w:tabs>
         <w:ind w:hanging="360" w:left="720" w:right="0"/>
         <w:spacing w:after="280" w:before="0"/>
@@ -1545,7 +1559,7 @@
     </w:p>
     <w:p>
       <w:pPr>
-        <w:pStyle w:val="style272"/>
+        <w:pStyle w:val="style275"/>
         <w:jc w:val="left"/>
         <w:spacing w:after="280" w:before="0"/>
       </w:pPr>
@@ -1559,7 +1573,7 @@
     </w:p>
     <w:p>
       <w:pPr>
-        <w:pStyle w:val="style278"/>
+        <w:pStyle w:val="style281"/>
         <w:numPr>
           <w:ilvl w:val="0"/>
           <w:numId w:val="7"/>
@@ -1571,6 +1585,7 @@
           <w:tab w:leader="none" w:pos="2880" w:val="left"/>
           <w:tab w:leader="none" w:pos="3600" w:val="left"/>
           <w:tab w:leader="none" w:pos="4320" w:val="left"/>
+          <w:tab w:leader="none" w:pos="5040" w:val="left"/>
         </w:tabs>
         <w:ind w:hanging="360" w:left="720" w:right="0"/>
         <w:spacing w:after="0" w:before="0"/>
@@ -1582,7 +1597,7 @@
     </w:p>
     <w:p>
       <w:pPr>
-        <w:pStyle w:val="style278"/>
+        <w:pStyle w:val="style281"/>
         <w:numPr>
           <w:ilvl w:val="0"/>
           <w:numId w:val="7"/>
@@ -1594,6 +1609,7 @@
           <w:tab w:leader="none" w:pos="2880" w:val="left"/>
           <w:tab w:leader="none" w:pos="3600" w:val="left"/>
           <w:tab w:leader="none" w:pos="4320" w:val="left"/>
+          <w:tab w:leader="none" w:pos="5040" w:val="left"/>
         </w:tabs>
         <w:ind w:hanging="360" w:left="720" w:right="0"/>
         <w:spacing w:after="0" w:before="0"/>
@@ -1616,7 +1632,7 @@
     </w:p>
     <w:p>
       <w:pPr>
-        <w:pStyle w:val="style278"/>
+        <w:pStyle w:val="style281"/>
         <w:numPr>
           <w:ilvl w:val="0"/>
           <w:numId w:val="7"/>
@@ -1628,6 +1644,7 @@
           <w:tab w:leader="none" w:pos="2880" w:val="left"/>
           <w:tab w:leader="none" w:pos="3600" w:val="left"/>
           <w:tab w:leader="none" w:pos="4320" w:val="left"/>
+          <w:tab w:leader="none" w:pos="5040" w:val="left"/>
         </w:tabs>
         <w:ind w:hanging="360" w:left="720" w:right="0"/>
         <w:spacing w:after="0" w:before="0"/>
@@ -1639,7 +1656,7 @@
     </w:p>
     <w:p>
       <w:pPr>
-        <w:pStyle w:val="style278"/>
+        <w:pStyle w:val="style281"/>
         <w:numPr>
           <w:ilvl w:val="0"/>
           <w:numId w:val="7"/>
@@ -1651,6 +1668,7 @@
           <w:tab w:leader="none" w:pos="2880" w:val="left"/>
           <w:tab w:leader="none" w:pos="3600" w:val="left"/>
           <w:tab w:leader="none" w:pos="4320" w:val="left"/>
+          <w:tab w:leader="none" w:pos="5040" w:val="left"/>
         </w:tabs>
         <w:ind w:hanging="360" w:left="720" w:right="0"/>
         <w:spacing w:after="280" w:before="0"/>
@@ -1806,7 +1824,7 @@
     </w:p>
     <w:p>
       <w:pPr>
-        <w:pStyle w:val="style272"/>
+        <w:pStyle w:val="style275"/>
         <w:jc w:val="left"/>
         <w:spacing w:after="280" w:before="0"/>
       </w:pPr>
@@ -1817,7 +1835,7 @@
     </w:p>
     <w:p>
       <w:pPr>
-        <w:pStyle w:val="style278"/>
+        <w:pStyle w:val="style281"/>
         <w:numPr>
           <w:ilvl w:val="0"/>
           <w:numId w:val="8"/>
@@ -1829,6 +1847,7 @@
           <w:tab w:leader="none" w:pos="2880" w:val="left"/>
           <w:tab w:leader="none" w:pos="3600" w:val="left"/>
           <w:tab w:leader="none" w:pos="4320" w:val="left"/>
+          <w:tab w:leader="none" w:pos="5040" w:val="left"/>
         </w:tabs>
         <w:ind w:hanging="360" w:left="720" w:right="0"/>
         <w:spacing w:after="0" w:before="0"/>
@@ -1840,7 +1859,7 @@
     </w:p>
     <w:p>
       <w:pPr>
-        <w:pStyle w:val="style278"/>
+        <w:pStyle w:val="style281"/>
         <w:numPr>
           <w:ilvl w:val="0"/>
           <w:numId w:val="8"/>
@@ -1852,6 +1871,7 @@
           <w:tab w:leader="none" w:pos="2880" w:val="left"/>
           <w:tab w:leader="none" w:pos="3600" w:val="left"/>
           <w:tab w:leader="none" w:pos="4320" w:val="left"/>
+          <w:tab w:leader="none" w:pos="5040" w:val="left"/>
         </w:tabs>
         <w:ind w:hanging="360" w:left="720" w:right="0"/>
         <w:spacing w:after="0" w:before="0"/>
@@ -1863,7 +1883,7 @@
     </w:p>
     <w:p>
       <w:pPr>
-        <w:pStyle w:val="style278"/>
+        <w:pStyle w:val="style281"/>
         <w:numPr>
           <w:ilvl w:val="0"/>
           <w:numId w:val="8"/>
@@ -1875,6 +1895,7 @@
           <w:tab w:leader="none" w:pos="2880" w:val="left"/>
           <w:tab w:leader="none" w:pos="3600" w:val="left"/>
           <w:tab w:leader="none" w:pos="4320" w:val="left"/>
+          <w:tab w:leader="none" w:pos="5040" w:val="left"/>
         </w:tabs>
         <w:ind w:hanging="360" w:left="720" w:right="0"/>
         <w:spacing w:after="0" w:before="0"/>
@@ -1886,7 +1907,7 @@
     </w:p>
     <w:p>
       <w:pPr>
-        <w:pStyle w:val="style278"/>
+        <w:pStyle w:val="style281"/>
         <w:numPr>
           <w:ilvl w:val="0"/>
           <w:numId w:val="8"/>
@@ -1898,6 +1919,7 @@
           <w:tab w:leader="none" w:pos="2880" w:val="left"/>
           <w:tab w:leader="none" w:pos="3600" w:val="left"/>
           <w:tab w:leader="none" w:pos="4320" w:val="left"/>
+          <w:tab w:leader="none" w:pos="5040" w:val="left"/>
         </w:tabs>
         <w:ind w:hanging="360" w:left="720" w:right="0"/>
         <w:spacing w:after="280" w:before="0"/>
@@ -2272,7 +2294,7 @@
     </w:p>
     <w:p>
       <w:pPr>
-        <w:pStyle w:val="style266"/>
+        <w:pStyle w:val="style269"/>
         <w:jc w:val="left"/>
         <w:spacing w:after="280" w:before="0"/>
       </w:pPr>
@@ -2333,7 +2355,7 @@
     </w:p>
     <w:p>
       <w:pPr>
-        <w:pStyle w:val="style272"/>
+        <w:pStyle w:val="style275"/>
         <w:jc w:val="left"/>
         <w:spacing w:after="280" w:before="0"/>
       </w:pPr>
@@ -2350,7 +2372,7 @@
     </w:p>
     <w:p>
       <w:pPr>
-        <w:pStyle w:val="style278"/>
+        <w:pStyle w:val="style281"/>
         <w:numPr>
           <w:ilvl w:val="0"/>
           <w:numId w:val="9"/>
@@ -2362,6 +2384,7 @@
           <w:tab w:leader="none" w:pos="2880" w:val="left"/>
           <w:tab w:leader="none" w:pos="3600" w:val="left"/>
           <w:tab w:leader="none" w:pos="4320" w:val="left"/>
+          <w:tab w:leader="none" w:pos="5040" w:val="left"/>
         </w:tabs>
         <w:ind w:hanging="360" w:left="720" w:right="0"/>
         <w:spacing w:after="0" w:before="0"/>
@@ -2383,7 +2406,7 @@
     </w:p>
     <w:p>
       <w:pPr>
-        <w:pStyle w:val="style278"/>
+        <w:pStyle w:val="style281"/>
         <w:numPr>
           <w:ilvl w:val="0"/>
           <w:numId w:val="9"/>
@@ -2395,6 +2418,7 @@
           <w:tab w:leader="none" w:pos="2880" w:val="left"/>
           <w:tab w:leader="none" w:pos="3600" w:val="left"/>
           <w:tab w:leader="none" w:pos="4320" w:val="left"/>
+          <w:tab w:leader="none" w:pos="5040" w:val="left"/>
         </w:tabs>
         <w:ind w:hanging="360" w:left="720" w:right="0"/>
         <w:spacing w:after="280" w:before="0"/>
@@ -2462,7 +2486,7 @@
     </w:p>
     <w:p>
       <w:pPr>
-        <w:pStyle w:val="style272"/>
+        <w:pStyle w:val="style275"/>
         <w:jc w:val="left"/>
         <w:spacing w:after="280" w:before="0"/>
       </w:pPr>
@@ -2476,7 +2500,7 @@
     </w:p>
     <w:p>
       <w:pPr>
-        <w:pStyle w:val="style278"/>
+        <w:pStyle w:val="style281"/>
         <w:numPr>
           <w:ilvl w:val="0"/>
           <w:numId w:val="10"/>
@@ -2488,6 +2512,7 @@
           <w:tab w:leader="none" w:pos="2880" w:val="left"/>
           <w:tab w:leader="none" w:pos="3600" w:val="left"/>
           <w:tab w:leader="none" w:pos="4320" w:val="left"/>
+          <w:tab w:leader="none" w:pos="5040" w:val="left"/>
         </w:tabs>
         <w:ind w:hanging="360" w:left="720" w:right="0"/>
         <w:spacing w:after="0" w:before="0"/>
@@ -2499,7 +2524,7 @@
     </w:p>
     <w:p>
       <w:pPr>
-        <w:pStyle w:val="style278"/>
+        <w:pStyle w:val="style281"/>
         <w:numPr>
           <w:ilvl w:val="0"/>
           <w:numId w:val="10"/>
@@ -2511,6 +2536,7 @@
           <w:tab w:leader="none" w:pos="2880" w:val="left"/>
           <w:tab w:leader="none" w:pos="3600" w:val="left"/>
           <w:tab w:leader="none" w:pos="4320" w:val="left"/>
+          <w:tab w:leader="none" w:pos="5040" w:val="left"/>
         </w:tabs>
         <w:ind w:hanging="360" w:left="720" w:right="0"/>
         <w:spacing w:after="0" w:before="0"/>
@@ -2522,7 +2548,7 @@
     </w:p>
     <w:p>
       <w:pPr>
-        <w:pStyle w:val="style278"/>
+        <w:pStyle w:val="style281"/>
         <w:numPr>
           <w:ilvl w:val="0"/>
           <w:numId w:val="10"/>
@@ -2534,6 +2560,7 @@
           <w:tab w:leader="none" w:pos="2880" w:val="left"/>
           <w:tab w:leader="none" w:pos="3600" w:val="left"/>
           <w:tab w:leader="none" w:pos="4320" w:val="left"/>
+          <w:tab w:leader="none" w:pos="5040" w:val="left"/>
         </w:tabs>
         <w:ind w:hanging="360" w:left="720" w:right="0"/>
         <w:spacing w:after="280" w:before="0"/>
@@ -2567,7 +2594,7 @@
     </w:p>
     <w:p>
       <w:pPr>
-        <w:pStyle w:val="style272"/>
+        <w:pStyle w:val="style275"/>
         <w:jc w:val="left"/>
         <w:spacing w:after="280" w:before="0"/>
       </w:pPr>
@@ -2578,7 +2605,7 @@
     </w:p>
     <w:p>
       <w:pPr>
-        <w:pStyle w:val="style278"/>
+        <w:pStyle w:val="style281"/>
         <w:numPr>
           <w:ilvl w:val="0"/>
           <w:numId w:val="11"/>
@@ -2590,6 +2617,7 @@
           <w:tab w:leader="none" w:pos="2880" w:val="left"/>
           <w:tab w:leader="none" w:pos="3600" w:val="left"/>
           <w:tab w:leader="none" w:pos="4320" w:val="left"/>
+          <w:tab w:leader="none" w:pos="5040" w:val="left"/>
         </w:tabs>
         <w:ind w:hanging="360" w:left="720" w:right="0"/>
         <w:spacing w:after="0" w:before="0"/>
@@ -2601,7 +2629,7 @@
     </w:p>
     <w:p>
       <w:pPr>
-        <w:pStyle w:val="style278"/>
+        <w:pStyle w:val="style281"/>
         <w:numPr>
           <w:ilvl w:val="0"/>
           <w:numId w:val="11"/>
@@ -2613,6 +2641,7 @@
           <w:tab w:leader="none" w:pos="2880" w:val="left"/>
           <w:tab w:leader="none" w:pos="3600" w:val="left"/>
           <w:tab w:leader="none" w:pos="4320" w:val="left"/>
+          <w:tab w:leader="none" w:pos="5040" w:val="left"/>
         </w:tabs>
         <w:ind w:hanging="360" w:left="720" w:right="0"/>
         <w:spacing w:after="0" w:before="0"/>
@@ -2624,7 +2653,7 @@
     </w:p>
     <w:p>
       <w:pPr>
-        <w:pStyle w:val="style278"/>
+        <w:pStyle w:val="style281"/>
         <w:numPr>
           <w:ilvl w:val="0"/>
           <w:numId w:val="11"/>
@@ -2636,6 +2665,7 @@
           <w:tab w:leader="none" w:pos="2880" w:val="left"/>
           <w:tab w:leader="none" w:pos="3600" w:val="left"/>
           <w:tab w:leader="none" w:pos="4320" w:val="left"/>
+          <w:tab w:leader="none" w:pos="5040" w:val="left"/>
         </w:tabs>
         <w:ind w:hanging="360" w:left="720" w:right="0"/>
         <w:spacing w:after="280" w:before="0"/>
@@ -2761,7 +2791,7 @@
     </w:p>
     <w:p>
       <w:pPr>
-        <w:pStyle w:val="style272"/>
+        <w:pStyle w:val="style275"/>
         <w:jc w:val="left"/>
         <w:spacing w:after="280" w:before="0"/>
       </w:pPr>
@@ -2772,7 +2802,7 @@
     </w:p>
     <w:p>
       <w:pPr>
-        <w:pStyle w:val="style278"/>
+        <w:pStyle w:val="style281"/>
         <w:numPr>
           <w:ilvl w:val="0"/>
           <w:numId w:val="12"/>
@@ -2784,6 +2814,7 @@
           <w:tab w:leader="none" w:pos="2880" w:val="left"/>
           <w:tab w:leader="none" w:pos="3600" w:val="left"/>
           <w:tab w:leader="none" w:pos="4320" w:val="left"/>
+          <w:tab w:leader="none" w:pos="5040" w:val="left"/>
         </w:tabs>
         <w:ind w:hanging="360" w:left="720" w:right="0"/>
         <w:spacing w:after="0" w:before="0"/>
@@ -2795,7 +2826,7 @@
     </w:p>
     <w:p>
       <w:pPr>
-        <w:pStyle w:val="style278"/>
+        <w:pStyle w:val="style281"/>
         <w:numPr>
           <w:ilvl w:val="0"/>
           <w:numId w:val="12"/>
@@ -2807,6 +2838,7 @@
           <w:tab w:leader="none" w:pos="2880" w:val="left"/>
           <w:tab w:leader="none" w:pos="3600" w:val="left"/>
           <w:tab w:leader="none" w:pos="4320" w:val="left"/>
+          <w:tab w:leader="none" w:pos="5040" w:val="left"/>
         </w:tabs>
         <w:ind w:hanging="360" w:left="720" w:right="0"/>
         <w:spacing w:after="0" w:before="0"/>
@@ -2818,7 +2850,7 @@
     </w:p>
     <w:p>
       <w:pPr>
-        <w:pStyle w:val="style278"/>
+        <w:pStyle w:val="style281"/>
         <w:numPr>
           <w:ilvl w:val="0"/>
           <w:numId w:val="12"/>
@@ -2830,6 +2862,7 @@
           <w:tab w:leader="none" w:pos="2880" w:val="left"/>
           <w:tab w:leader="none" w:pos="3600" w:val="left"/>
           <w:tab w:leader="none" w:pos="4320" w:val="left"/>
+          <w:tab w:leader="none" w:pos="5040" w:val="left"/>
         </w:tabs>
         <w:ind w:hanging="360" w:left="720" w:right="0"/>
         <w:spacing w:after="0" w:before="0"/>
@@ -2841,7 +2874,7 @@
     </w:p>
     <w:p>
       <w:pPr>
-        <w:pStyle w:val="style278"/>
+        <w:pStyle w:val="style281"/>
         <w:numPr>
           <w:ilvl w:val="0"/>
           <w:numId w:val="12"/>
@@ -2853,6 +2886,7 @@
           <w:tab w:leader="none" w:pos="2880" w:val="left"/>
           <w:tab w:leader="none" w:pos="3600" w:val="left"/>
           <w:tab w:leader="none" w:pos="4320" w:val="left"/>
+          <w:tab w:leader="none" w:pos="5040" w:val="left"/>
         </w:tabs>
         <w:ind w:hanging="360" w:left="720" w:right="0"/>
         <w:spacing w:after="280" w:before="0"/>
@@ -2886,7 +2920,7 @@
     </w:p>
     <w:p>
       <w:pPr>
-        <w:pStyle w:val="style272"/>
+        <w:pStyle w:val="style275"/>
         <w:jc w:val="left"/>
         <w:spacing w:after="280" w:before="0"/>
       </w:pPr>
@@ -2897,7 +2931,7 @@
     </w:p>
     <w:p>
       <w:pPr>
-        <w:pStyle w:val="style278"/>
+        <w:pStyle w:val="style281"/>
         <w:numPr>
           <w:ilvl w:val="0"/>
           <w:numId w:val="13"/>
@@ -2909,6 +2943,7 @@
           <w:tab w:leader="none" w:pos="2880" w:val="left"/>
           <w:tab w:leader="none" w:pos="3600" w:val="left"/>
           <w:tab w:leader="none" w:pos="4320" w:val="left"/>
+          <w:tab w:leader="none" w:pos="5040" w:val="left"/>
         </w:tabs>
         <w:ind w:hanging="360" w:left="720" w:right="0"/>
         <w:spacing w:after="0" w:before="0"/>
@@ -2920,7 +2955,7 @@
     </w:p>
     <w:p>
       <w:pPr>
-        <w:pStyle w:val="style278"/>
+        <w:pStyle w:val="style281"/>
         <w:numPr>
           <w:ilvl w:val="0"/>
           <w:numId w:val="13"/>
@@ -2932,6 +2967,7 @@
           <w:tab w:leader="none" w:pos="2880" w:val="left"/>
           <w:tab w:leader="none" w:pos="3600" w:val="left"/>
           <w:tab w:leader="none" w:pos="4320" w:val="left"/>
+          <w:tab w:leader="none" w:pos="5040" w:val="left"/>
         </w:tabs>
         <w:ind w:hanging="360" w:left="720" w:right="0"/>
         <w:spacing w:after="0" w:before="0"/>
@@ -2943,7 +2979,7 @@
     </w:p>
     <w:p>
       <w:pPr>
-        <w:pStyle w:val="style278"/>
+        <w:pStyle w:val="style281"/>
         <w:numPr>
           <w:ilvl w:val="0"/>
           <w:numId w:val="13"/>
@@ -2955,6 +2991,7 @@
           <w:tab w:leader="none" w:pos="2880" w:val="left"/>
           <w:tab w:leader="none" w:pos="3600" w:val="left"/>
           <w:tab w:leader="none" w:pos="4320" w:val="left"/>
+          <w:tab w:leader="none" w:pos="5040" w:val="left"/>
         </w:tabs>
         <w:ind w:hanging="360" w:left="720" w:right="0"/>
         <w:spacing w:after="0" w:before="0"/>
@@ -2966,7 +3003,7 @@
     </w:p>
     <w:p>
       <w:pPr>
-        <w:pStyle w:val="style278"/>
+        <w:pStyle w:val="style281"/>
         <w:numPr>
           <w:ilvl w:val="0"/>
           <w:numId w:val="13"/>
@@ -2978,6 +3015,7 @@
           <w:tab w:leader="none" w:pos="2880" w:val="left"/>
           <w:tab w:leader="none" w:pos="3600" w:val="left"/>
           <w:tab w:leader="none" w:pos="4320" w:val="left"/>
+          <w:tab w:leader="none" w:pos="5040" w:val="left"/>
         </w:tabs>
         <w:ind w:hanging="360" w:left="720" w:right="0"/>
         <w:spacing w:after="280" w:before="0"/>
@@ -3011,7 +3049,7 @@
     </w:p>
     <w:p>
       <w:pPr>
-        <w:pStyle w:val="style272"/>
+        <w:pStyle w:val="style275"/>
         <w:jc w:val="left"/>
         <w:spacing w:after="280" w:before="0"/>
       </w:pPr>
@@ -3022,7 +3060,7 @@
     </w:p>
     <w:p>
       <w:pPr>
-        <w:pStyle w:val="style278"/>
+        <w:pStyle w:val="style281"/>
         <w:numPr>
           <w:ilvl w:val="0"/>
           <w:numId w:val="14"/>
@@ -3034,6 +3072,7 @@
           <w:tab w:leader="none" w:pos="2880" w:val="left"/>
           <w:tab w:leader="none" w:pos="3600" w:val="left"/>
           <w:tab w:leader="none" w:pos="4320" w:val="left"/>
+          <w:tab w:leader="none" w:pos="5040" w:val="left"/>
         </w:tabs>
         <w:ind w:hanging="360" w:left="720" w:right="0"/>
         <w:spacing w:after="0" w:before="0"/>
@@ -3052,7 +3091,7 @@
     </w:p>
     <w:p>
       <w:pPr>
-        <w:pStyle w:val="style278"/>
+        <w:pStyle w:val="style281"/>
         <w:numPr>
           <w:ilvl w:val="0"/>
           <w:numId w:val="14"/>
@@ -3064,6 +3103,7 @@
           <w:tab w:leader="none" w:pos="2880" w:val="left"/>
           <w:tab w:leader="none" w:pos="3600" w:val="left"/>
           <w:tab w:leader="none" w:pos="4320" w:val="left"/>
+          <w:tab w:leader="none" w:pos="5040" w:val="left"/>
         </w:tabs>
         <w:ind w:hanging="360" w:left="720" w:right="0"/>
         <w:spacing w:after="280" w:before="0"/>
@@ -3218,7 +3258,7 @@
     </w:p>
     <w:p>
       <w:pPr>
-        <w:pStyle w:val="style272"/>
+        <w:pStyle w:val="style275"/>
         <w:jc w:val="left"/>
         <w:spacing w:after="280" w:before="0"/>
       </w:pPr>
@@ -3710,7 +3750,7 @@
     </w:p>
     <w:p>
       <w:pPr>
-        <w:pStyle w:val="style278"/>
+        <w:pStyle w:val="style281"/>
         <w:numPr>
           <w:ilvl w:val="0"/>
           <w:numId w:val="15"/>
@@ -3722,6 +3762,7 @@
           <w:tab w:leader="none" w:pos="2880" w:val="left"/>
           <w:tab w:leader="none" w:pos="3600" w:val="left"/>
           <w:tab w:leader="none" w:pos="4320" w:val="left"/>
+          <w:tab w:leader="none" w:pos="5040" w:val="left"/>
         </w:tabs>
         <w:ind w:hanging="360" w:left="720" w:right="0"/>
         <w:spacing w:after="0" w:before="0"/>
@@ -3743,7 +3784,7 @@
     </w:p>
     <w:p>
       <w:pPr>
-        <w:pStyle w:val="style278"/>
+        <w:pStyle w:val="style281"/>
         <w:numPr>
           <w:ilvl w:val="0"/>
           <w:numId w:val="15"/>
@@ -3755,6 +3796,7 @@
           <w:tab w:leader="none" w:pos="2880" w:val="left"/>
           <w:tab w:leader="none" w:pos="3600" w:val="left"/>
           <w:tab w:leader="none" w:pos="4320" w:val="left"/>
+          <w:tab w:leader="none" w:pos="5040" w:val="left"/>
         </w:tabs>
         <w:ind w:hanging="360" w:left="720" w:right="0"/>
         <w:spacing w:after="0" w:before="0"/>
@@ -3806,7 +3848,7 @@
     </w:p>
     <w:p>
       <w:pPr>
-        <w:pStyle w:val="style278"/>
+        <w:pStyle w:val="style281"/>
         <w:numPr>
           <w:ilvl w:val="0"/>
           <w:numId w:val="15"/>
@@ -3818,6 +3860,7 @@
           <w:tab w:leader="none" w:pos="2880" w:val="left"/>
           <w:tab w:leader="none" w:pos="3600" w:val="left"/>
           <w:tab w:leader="none" w:pos="4320" w:val="left"/>
+          <w:tab w:leader="none" w:pos="5040" w:val="left"/>
         </w:tabs>
         <w:ind w:hanging="360" w:left="720" w:right="0"/>
         <w:spacing w:after="0" w:before="0"/>
@@ -3839,7 +3882,7 @@
     </w:p>
     <w:p>
       <w:pPr>
-        <w:pStyle w:val="style278"/>
+        <w:pStyle w:val="style281"/>
         <w:numPr>
           <w:ilvl w:val="0"/>
           <w:numId w:val="15"/>
@@ -3851,6 +3894,7 @@
           <w:tab w:leader="none" w:pos="2880" w:val="left"/>
           <w:tab w:leader="none" w:pos="3600" w:val="left"/>
           <w:tab w:leader="none" w:pos="4320" w:val="left"/>
+          <w:tab w:leader="none" w:pos="5040" w:val="left"/>
         </w:tabs>
         <w:ind w:hanging="360" w:left="720" w:right="0"/>
         <w:spacing w:after="0" w:before="0"/>
@@ -3872,7 +3916,7 @@
     </w:p>
     <w:p>
       <w:pPr>
-        <w:pStyle w:val="style278"/>
+        <w:pStyle w:val="style281"/>
         <w:numPr>
           <w:ilvl w:val="0"/>
           <w:numId w:val="15"/>
@@ -3884,6 +3928,7 @@
           <w:tab w:leader="none" w:pos="2880" w:val="left"/>
           <w:tab w:leader="none" w:pos="3600" w:val="left"/>
           <w:tab w:leader="none" w:pos="4320" w:val="left"/>
+          <w:tab w:leader="none" w:pos="5040" w:val="left"/>
         </w:tabs>
         <w:ind w:hanging="360" w:left="720" w:right="0"/>
         <w:spacing w:after="0" w:before="0"/>
@@ -3905,7 +3950,7 @@
     </w:p>
     <w:p>
       <w:pPr>
-        <w:pStyle w:val="style278"/>
+        <w:pStyle w:val="style281"/>
         <w:numPr>
           <w:ilvl w:val="0"/>
           <w:numId w:val="15"/>
@@ -3917,6 +3962,7 @@
           <w:tab w:leader="none" w:pos="2880" w:val="left"/>
           <w:tab w:leader="none" w:pos="3600" w:val="left"/>
           <w:tab w:leader="none" w:pos="4320" w:val="left"/>
+          <w:tab w:leader="none" w:pos="5040" w:val="left"/>
         </w:tabs>
         <w:ind w:hanging="360" w:left="720" w:right="0"/>
         <w:spacing w:after="0" w:before="0"/>
@@ -3938,7 +3984,7 @@
     </w:p>
     <w:p>
       <w:pPr>
-        <w:pStyle w:val="style278"/>
+        <w:pStyle w:val="style281"/>
         <w:numPr>
           <w:ilvl w:val="0"/>
           <w:numId w:val="15"/>
@@ -3950,6 +3996,7 @@
           <w:tab w:leader="none" w:pos="2880" w:val="left"/>
           <w:tab w:leader="none" w:pos="3600" w:val="left"/>
           <w:tab w:leader="none" w:pos="4320" w:val="left"/>
+          <w:tab w:leader="none" w:pos="5040" w:val="left"/>
         </w:tabs>
         <w:ind w:hanging="360" w:left="720" w:right="0"/>
         <w:spacing w:after="280" w:before="0"/>
@@ -3991,7 +4038,7 @@
     </w:p>
     <w:p>
       <w:pPr>
-        <w:pStyle w:val="style286"/>
+        <w:pStyle w:val="style289"/>
         <w:jc w:val="left"/>
         <w:spacing w:after="280" w:before="0"/>
       </w:pPr>
@@ -4012,7 +4059,7 @@
     </w:p>
     <w:p>
       <w:pPr>
-        <w:pStyle w:val="style266"/>
+        <w:pStyle w:val="style269"/>
         <w:jc w:val="left"/>
         <w:spacing w:after="280" w:before="0"/>
       </w:pPr>
@@ -4029,7 +4076,7 @@
     </w:p>
     <w:p>
       <w:pPr>
-        <w:pStyle w:val="style266"/>
+        <w:pStyle w:val="style269"/>
         <w:jc w:val="left"/>
         <w:spacing w:after="280" w:before="0"/>
       </w:pPr>
@@ -4046,7 +4093,7 @@
     </w:p>
     <w:p>
       <w:pPr>
-        <w:pStyle w:val="style266"/>
+        <w:pStyle w:val="style269"/>
         <w:jc w:val="left"/>
         <w:spacing w:after="280" w:before="0"/>
       </w:pPr>
@@ -4069,7 +4116,7 @@
     </w:p>
     <w:p>
       <w:pPr>
-        <w:pStyle w:val="style266"/>
+        <w:pStyle w:val="style269"/>
         <w:jc w:val="left"/>
         <w:spacing w:after="280" w:before="0"/>
       </w:pPr>
@@ -4092,7 +4139,7 @@
     </w:p>
     <w:p>
       <w:pPr>
-        <w:pStyle w:val="style266"/>
+        <w:pStyle w:val="style269"/>
         <w:jc w:val="left"/>
         <w:spacing w:after="280" w:before="0"/>
       </w:pPr>
@@ -4115,7 +4162,7 @@
     </w:p>
     <w:p>
       <w:pPr>
-        <w:pStyle w:val="style266"/>
+        <w:pStyle w:val="style269"/>
         <w:jc w:val="left"/>
         <w:spacing w:after="280" w:before="0"/>
       </w:pPr>
@@ -4138,7 +4185,7 @@
     </w:p>
     <w:p>
       <w:pPr>
-        <w:pStyle w:val="style266"/>
+        <w:pStyle w:val="style269"/>
         <w:jc w:val="left"/>
         <w:spacing w:after="280" w:before="0"/>
       </w:pPr>
@@ -4161,7 +4208,7 @@
     </w:p>
     <w:p>
       <w:pPr>
-        <w:pStyle w:val="style266"/>
+        <w:pStyle w:val="style269"/>
         <w:jc w:val="left"/>
         <w:spacing w:after="280" w:before="0"/>
       </w:pPr>
@@ -4184,7 +4231,7 @@
     </w:p>
     <w:p>
       <w:pPr>
-        <w:pStyle w:val="style266"/>
+        <w:pStyle w:val="style269"/>
         <w:jc w:val="left"/>
         <w:spacing w:after="280" w:before="0"/>
       </w:pPr>
@@ -4207,7 +4254,7 @@
     </w:p>
     <w:p>
       <w:pPr>
-        <w:pStyle w:val="style266"/>
+        <w:pStyle w:val="style269"/>
         <w:jc w:val="left"/>
         <w:spacing w:after="280" w:before="0"/>
       </w:pPr>
@@ -4230,7 +4277,7 @@
     </w:p>
     <w:p>
       <w:pPr>
-        <w:pStyle w:val="style266"/>
+        <w:pStyle w:val="style269"/>
         <w:jc w:val="left"/>
         <w:spacing w:after="280" w:before="0"/>
       </w:pPr>
@@ -4245,7 +4292,7 @@
     </w:p>
     <w:p>
       <w:pPr>
-        <w:pStyle w:val="style266"/>
+        <w:pStyle w:val="style269"/>
         <w:jc w:val="left"/>
         <w:spacing w:after="280" w:before="0"/>
       </w:pPr>
@@ -4268,7 +4315,7 @@
     </w:p>
     <w:p>
       <w:pPr>
-        <w:pStyle w:val="style266"/>
+        <w:pStyle w:val="style269"/>
         <w:jc w:val="left"/>
         <w:spacing w:after="280" w:before="0"/>
       </w:pPr>
@@ -4291,7 +4338,7 @@
     </w:p>
     <w:p>
       <w:pPr>
-        <w:pStyle w:val="style272"/>
+        <w:pStyle w:val="style275"/>
         <w:jc w:val="left"/>
         <w:spacing w:after="280" w:before="0"/>
       </w:pPr>
@@ -4308,7 +4355,7 @@
     </w:p>
     <w:p>
       <w:pPr>
-        <w:pStyle w:val="style278"/>
+        <w:pStyle w:val="style281"/>
         <w:numPr>
           <w:ilvl w:val="0"/>
           <w:numId w:val="16"/>
@@ -4320,6 +4367,7 @@
           <w:tab w:leader="none" w:pos="2880" w:val="left"/>
           <w:tab w:leader="none" w:pos="3600" w:val="left"/>
           <w:tab w:leader="none" w:pos="4320" w:val="left"/>
+          <w:tab w:leader="none" w:pos="5040" w:val="left"/>
         </w:tabs>
         <w:ind w:hanging="360" w:left="720" w:right="0"/>
         <w:spacing w:after="0" w:before="0"/>
@@ -4361,7 +4409,7 @@
     </w:p>
     <w:p>
       <w:pPr>
-        <w:pStyle w:val="style278"/>
+        <w:pStyle w:val="style281"/>
         <w:numPr>
           <w:ilvl w:val="0"/>
           <w:numId w:val="16"/>
@@ -4373,6 +4421,7 @@
           <w:tab w:leader="none" w:pos="2880" w:val="left"/>
           <w:tab w:leader="none" w:pos="3600" w:val="left"/>
           <w:tab w:leader="none" w:pos="4320" w:val="left"/>
+          <w:tab w:leader="none" w:pos="5040" w:val="left"/>
         </w:tabs>
         <w:ind w:hanging="360" w:left="720" w:right="0"/>
         <w:spacing w:after="0" w:before="0"/>
@@ -4394,7 +4443,7 @@
     </w:p>
     <w:p>
       <w:pPr>
-        <w:pStyle w:val="style278"/>
+        <w:pStyle w:val="style281"/>
         <w:numPr>
           <w:ilvl w:val="0"/>
           <w:numId w:val="16"/>
@@ -4406,6 +4455,7 @@
           <w:tab w:leader="none" w:pos="2880" w:val="left"/>
           <w:tab w:leader="none" w:pos="3600" w:val="left"/>
           <w:tab w:leader="none" w:pos="4320" w:val="left"/>
+          <w:tab w:leader="none" w:pos="5040" w:val="left"/>
         </w:tabs>
         <w:ind w:hanging="360" w:left="720" w:right="0"/>
         <w:spacing w:after="280" w:before="0"/>
@@ -4427,7 +4477,7 @@
     </w:p>
     <w:p>
       <w:pPr>
-        <w:pStyle w:val="style272"/>
+        <w:pStyle w:val="style275"/>
         <w:jc w:val="left"/>
         <w:spacing w:after="280" w:before="0"/>
       </w:pPr>
@@ -4452,7 +4502,7 @@
     </w:p>
     <w:p>
       <w:pPr>
-        <w:pStyle w:val="style278"/>
+        <w:pStyle w:val="style281"/>
         <w:numPr>
           <w:ilvl w:val="0"/>
           <w:numId w:val="17"/>
@@ -4464,6 +4514,7 @@
           <w:tab w:leader="none" w:pos="2880" w:val="left"/>
           <w:tab w:leader="none" w:pos="3600" w:val="left"/>
           <w:tab w:leader="none" w:pos="4320" w:val="left"/>
+          <w:tab w:leader="none" w:pos="5040" w:val="left"/>
         </w:tabs>
         <w:ind w:hanging="360" w:left="720" w:right="0"/>
         <w:spacing w:after="0" w:before="0"/>
@@ -4489,7 +4540,7 @@
     </w:p>
     <w:p>
       <w:pPr>
-        <w:pStyle w:val="style278"/>
+        <w:pStyle w:val="style281"/>
         <w:numPr>
           <w:ilvl w:val="0"/>
           <w:numId w:val="17"/>
@@ -4501,6 +4552,7 @@
           <w:tab w:leader="none" w:pos="2880" w:val="left"/>
           <w:tab w:leader="none" w:pos="3600" w:val="left"/>
           <w:tab w:leader="none" w:pos="4320" w:val="left"/>
+          <w:tab w:leader="none" w:pos="5040" w:val="left"/>
         </w:tabs>
         <w:ind w:hanging="360" w:left="720" w:right="0"/>
         <w:spacing w:after="0" w:before="0"/>
@@ -4518,7 +4570,7 @@
     </w:p>
     <w:p>
       <w:pPr>
-        <w:pStyle w:val="style278"/>
+        <w:pStyle w:val="style281"/>
         <w:numPr>
           <w:ilvl w:val="0"/>
           <w:numId w:val="17"/>
@@ -4530,6 +4582,7 @@
           <w:tab w:leader="none" w:pos="2880" w:val="left"/>
           <w:tab w:leader="none" w:pos="3600" w:val="left"/>
           <w:tab w:leader="none" w:pos="4320" w:val="left"/>
+          <w:tab w:leader="none" w:pos="5040" w:val="left"/>
         </w:tabs>
         <w:ind w:hanging="360" w:left="720" w:right="0"/>
         <w:spacing w:after="0" w:before="0"/>
@@ -4551,7 +4604,7 @@
     </w:p>
     <w:p>
       <w:pPr>
-        <w:pStyle w:val="style278"/>
+        <w:pStyle w:val="style281"/>
         <w:numPr>
           <w:ilvl w:val="0"/>
           <w:numId w:val="17"/>
@@ -4563,6 +4616,7 @@
           <w:tab w:leader="none" w:pos="2880" w:val="left"/>
           <w:tab w:leader="none" w:pos="3600" w:val="left"/>
           <w:tab w:leader="none" w:pos="4320" w:val="left"/>
+          <w:tab w:leader="none" w:pos="5040" w:val="left"/>
         </w:tabs>
         <w:ind w:hanging="360" w:left="720" w:right="0"/>
         <w:spacing w:after="280" w:before="0"/>
@@ -4729,7 +4783,7 @@
     </w:p>
     <w:p>
       <w:pPr>
-        <w:pStyle w:val="style272"/>
+        <w:pStyle w:val="style275"/>
         <w:jc w:val="left"/>
         <w:spacing w:after="280" w:before="0"/>
       </w:pPr>
@@ -4750,7 +4804,7 @@
     </w:p>
     <w:p>
       <w:pPr>
-        <w:pStyle w:val="style278"/>
+        <w:pStyle w:val="style281"/>
         <w:numPr>
           <w:ilvl w:val="0"/>
           <w:numId w:val="18"/>
@@ -4762,6 +4816,7 @@
           <w:tab w:leader="none" w:pos="2880" w:val="left"/>
           <w:tab w:leader="none" w:pos="3600" w:val="left"/>
           <w:tab w:leader="none" w:pos="4320" w:val="left"/>
+          <w:tab w:leader="none" w:pos="5040" w:val="left"/>
         </w:tabs>
         <w:ind w:hanging="360" w:left="720" w:right="0"/>
         <w:spacing w:after="0" w:before="0"/>
@@ -4773,7 +4828,7 @@
     </w:p>
     <w:p>
       <w:pPr>
-        <w:pStyle w:val="style278"/>
+        <w:pStyle w:val="style281"/>
         <w:numPr>
           <w:ilvl w:val="0"/>
           <w:numId w:val="18"/>
@@ -4785,6 +4840,7 @@
           <w:tab w:leader="none" w:pos="2880" w:val="left"/>
           <w:tab w:leader="none" w:pos="3600" w:val="left"/>
           <w:tab w:leader="none" w:pos="4320" w:val="left"/>
+          <w:tab w:leader="none" w:pos="5040" w:val="left"/>
         </w:tabs>
         <w:ind w:hanging="360" w:left="720" w:right="0"/>
         <w:spacing w:after="0" w:before="0"/>
@@ -4796,7 +4852,7 @@
     </w:p>
     <w:p>
       <w:pPr>
-        <w:pStyle w:val="style278"/>
+        <w:pStyle w:val="style281"/>
         <w:numPr>
           <w:ilvl w:val="0"/>
           <w:numId w:val="18"/>
@@ -4808,6 +4864,7 @@
           <w:tab w:leader="none" w:pos="2880" w:val="left"/>
           <w:tab w:leader="none" w:pos="3600" w:val="left"/>
           <w:tab w:leader="none" w:pos="4320" w:val="left"/>
+          <w:tab w:leader="none" w:pos="5040" w:val="left"/>
         </w:tabs>
         <w:ind w:hanging="360" w:left="720" w:right="0"/>
         <w:spacing w:after="280" w:before="0"/>
@@ -4892,7 +4949,7 @@
     </w:p>
     <w:p>
       <w:pPr>
-        <w:pStyle w:val="style259"/>
+        <w:pStyle w:val="style262"/>
       </w:pPr>
       <w:r>
         <w:rPr/>
@@ -4915,7 +4972,7 @@
     </w:p>
     <w:p>
       <w:pPr>
-        <w:pStyle w:val="style259"/>
+        <w:pStyle w:val="style262"/>
         <w:ind w:hanging="0" w:left="0" w:right="0"/>
       </w:pPr>
       <w:hyperlink r:id="rId9">
@@ -5001,7 +5058,7 @@
     </w:p>
     <w:p>
       <w:pPr>
-        <w:pStyle w:val="style266"/>
+        <w:pStyle w:val="style269"/>
         <w:jc w:val="left"/>
         <w:spacing w:after="280" w:before="0"/>
       </w:pPr>
@@ -5192,7 +5249,7 @@
     </w:p>
     <w:p>
       <w:pPr>
-        <w:pStyle w:val="style272"/>
+        <w:pStyle w:val="style275"/>
         <w:jc w:val="left"/>
         <w:spacing w:after="280" w:before="0"/>
       </w:pPr>
@@ -5206,7 +5263,7 @@
     </w:p>
     <w:p>
       <w:pPr>
-        <w:pStyle w:val="style278"/>
+        <w:pStyle w:val="style281"/>
         <w:numPr>
           <w:ilvl w:val="0"/>
           <w:numId w:val="19"/>
@@ -5218,6 +5275,7 @@
           <w:tab w:leader="none" w:pos="2880" w:val="left"/>
           <w:tab w:leader="none" w:pos="3600" w:val="left"/>
           <w:tab w:leader="none" w:pos="4320" w:val="left"/>
+          <w:tab w:leader="none" w:pos="5040" w:val="left"/>
         </w:tabs>
         <w:ind w:hanging="360" w:left="720" w:right="0"/>
         <w:spacing w:after="0" w:before="0"/>
@@ -5229,7 +5287,7 @@
     </w:p>
     <w:p>
       <w:pPr>
-        <w:pStyle w:val="style278"/>
+        <w:pStyle w:val="style281"/>
         <w:numPr>
           <w:ilvl w:val="0"/>
           <w:numId w:val="19"/>
@@ -5241,6 +5299,7 @@
           <w:tab w:leader="none" w:pos="2880" w:val="left"/>
           <w:tab w:leader="none" w:pos="3600" w:val="left"/>
           <w:tab w:leader="none" w:pos="4320" w:val="left"/>
+          <w:tab w:leader="none" w:pos="5040" w:val="left"/>
         </w:tabs>
         <w:ind w:hanging="360" w:left="720" w:right="0"/>
         <w:spacing w:after="280" w:before="0"/>
@@ -5280,7 +5339,7 @@
     </w:p>
     <w:p>
       <w:pPr>
-        <w:pStyle w:val="style259"/>
+        <w:pStyle w:val="style262"/>
       </w:pPr>
       <w:r>
         <w:rPr/>
@@ -5303,7 +5362,7 @@
     </w:p>
     <w:p>
       <w:pPr>
-        <w:pStyle w:val="style259"/>
+        <w:pStyle w:val="style262"/>
       </w:pPr>
       <w:r>
         <w:rPr/>
@@ -5312,31 +5371,31 @@
     </w:p>
     <w:p>
       <w:pPr>
-        <w:pStyle w:val="style259"/>
-      </w:pPr>
-      <w:r>
-        <w:rPr/>
-      </w:r>
-    </w:p>
-    <w:p>
-      <w:pPr>
-        <w:pStyle w:val="style259"/>
-      </w:pPr>
-      <w:r>
-        <w:rPr/>
-      </w:r>
-    </w:p>
-    <w:p>
-      <w:pPr>
-        <w:pStyle w:val="style259"/>
-      </w:pPr>
-      <w:r>
-        <w:rPr/>
-      </w:r>
-    </w:p>
-    <w:p>
-      <w:pPr>
-        <w:pStyle w:val="style259"/>
+        <w:pStyle w:val="style262"/>
+      </w:pPr>
+      <w:r>
+        <w:rPr/>
+      </w:r>
+    </w:p>
+    <w:p>
+      <w:pPr>
+        <w:pStyle w:val="style262"/>
+      </w:pPr>
+      <w:r>
+        <w:rPr/>
+      </w:r>
+    </w:p>
+    <w:p>
+      <w:pPr>
+        <w:pStyle w:val="style262"/>
+      </w:pPr>
+      <w:r>
+        <w:rPr/>
+      </w:r>
+    </w:p>
+    <w:p>
+      <w:pPr>
+        <w:pStyle w:val="style262"/>
       </w:pPr>
       <w:r>
         <w:rPr/>
@@ -5389,39 +5448,39 @@
     </w:p>
     <w:p>
       <w:pPr>
-        <w:pStyle w:val="style259"/>
-      </w:pPr>
-      <w:r>
-        <w:rPr/>
-      </w:r>
-    </w:p>
-    <w:p>
-      <w:pPr>
-        <w:pStyle w:val="style259"/>
-      </w:pPr>
-      <w:r>
-        <w:rPr/>
-      </w:r>
-    </w:p>
-    <w:p>
-      <w:pPr>
-        <w:pStyle w:val="style259"/>
-      </w:pPr>
-      <w:r>
-        <w:rPr/>
-      </w:r>
-    </w:p>
-    <w:p>
-      <w:pPr>
-        <w:pStyle w:val="style259"/>
-      </w:pPr>
-      <w:r>
-        <w:rPr/>
-      </w:r>
-    </w:p>
-    <w:p>
-      <w:pPr>
-        <w:pStyle w:val="style259"/>
+        <w:pStyle w:val="style262"/>
+      </w:pPr>
+      <w:r>
+        <w:rPr/>
+      </w:r>
+    </w:p>
+    <w:p>
+      <w:pPr>
+        <w:pStyle w:val="style262"/>
+      </w:pPr>
+      <w:r>
+        <w:rPr/>
+      </w:r>
+    </w:p>
+    <w:p>
+      <w:pPr>
+        <w:pStyle w:val="style262"/>
+      </w:pPr>
+      <w:r>
+        <w:rPr/>
+      </w:r>
+    </w:p>
+    <w:p>
+      <w:pPr>
+        <w:pStyle w:val="style262"/>
+      </w:pPr>
+      <w:r>
+        <w:rPr/>
+      </w:r>
+    </w:p>
+    <w:p>
+      <w:pPr>
+        <w:pStyle w:val="style262"/>
       </w:pPr>
       <w:r>
         <w:rPr/>
@@ -5488,7 +5547,7 @@
     </w:p>
     <w:p>
       <w:pPr>
-        <w:pStyle w:val="style259"/>
+        <w:pStyle w:val="style262"/>
       </w:pPr>
       <w:r>
         <w:rPr/>
@@ -5497,7 +5556,7 @@
     </w:p>
     <w:p>
       <w:pPr>
-        <w:pStyle w:val="style259"/>
+        <w:pStyle w:val="style262"/>
       </w:pPr>
       <w:r>
         <w:rPr/>
@@ -5550,15 +5609,15 @@
     </w:p>
     <w:p>
       <w:pPr>
-        <w:pStyle w:val="style259"/>
-      </w:pPr>
-      <w:r>
-        <w:rPr/>
-      </w:r>
-    </w:p>
-    <w:p>
-      <w:pPr>
-        <w:pStyle w:val="style259"/>
+        <w:pStyle w:val="style262"/>
+      </w:pPr>
+      <w:r>
+        <w:rPr/>
+      </w:r>
+    </w:p>
+    <w:p>
+      <w:pPr>
+        <w:pStyle w:val="style262"/>
       </w:pPr>
       <w:r>
         <w:rPr/>
@@ -5567,23 +5626,23 @@
     </w:p>
     <w:p>
       <w:pPr>
-        <w:pStyle w:val="style259"/>
-      </w:pPr>
-      <w:r>
-        <w:rPr/>
-      </w:r>
-    </w:p>
-    <w:p>
-      <w:pPr>
-        <w:pStyle w:val="style259"/>
-      </w:pPr>
-      <w:r>
-        <w:rPr/>
-      </w:r>
-    </w:p>
-    <w:p>
-      <w:pPr>
-        <w:pStyle w:val="style259"/>
+        <w:pStyle w:val="style262"/>
+      </w:pPr>
+      <w:r>
+        <w:rPr/>
+      </w:r>
+    </w:p>
+    <w:p>
+      <w:pPr>
+        <w:pStyle w:val="style262"/>
+      </w:pPr>
+      <w:r>
+        <w:rPr/>
+      </w:r>
+    </w:p>
+    <w:p>
+      <w:pPr>
+        <w:pStyle w:val="style262"/>
         <w:spacing w:after="120" w:before="0"/>
       </w:pPr>
       <w:r>
@@ -5637,7 +5696,7 @@
     </w:p>
     <w:p>
       <w:pPr>
-        <w:pStyle w:val="style259"/>
+        <w:pStyle w:val="style262"/>
         <w:spacing w:after="120" w:before="0"/>
       </w:pPr>
       <w:r>
@@ -5647,7 +5706,7 @@
     </w:p>
     <w:p>
       <w:pPr>
-        <w:pStyle w:val="style259"/>
+        <w:pStyle w:val="style262"/>
         <w:spacing w:after="120" w:before="0"/>
       </w:pPr>
       <w:r>
@@ -5715,7 +5774,7 @@
     </w:p>
     <w:p>
       <w:pPr>
-        <w:pStyle w:val="style259"/>
+        <w:pStyle w:val="style262"/>
       </w:pPr>
       <w:r>
         <w:rPr/>
@@ -5724,7 +5783,7 @@
     </w:p>
     <w:p>
       <w:pPr>
-        <w:pStyle w:val="style259"/>
+        <w:pStyle w:val="style262"/>
       </w:pPr>
       <w:r>
         <w:rPr/>
@@ -5747,7 +5806,7 @@
     </w:p>
     <w:p>
       <w:pPr>
-        <w:pStyle w:val="style259"/>
+        <w:pStyle w:val="style262"/>
       </w:pPr>
       <w:r>
         <w:rPr/>
@@ -5814,7 +5873,7 @@
     </w:p>
     <w:p>
       <w:pPr>
-        <w:pStyle w:val="style259"/>
+        <w:pStyle w:val="style262"/>
       </w:pPr>
       <w:r>
         <w:rPr/>
@@ -5823,7 +5882,7 @@
     </w:p>
     <w:p>
       <w:pPr>
-        <w:pStyle w:val="style259"/>
+        <w:pStyle w:val="style262"/>
       </w:pPr>
       <w:r>
         <w:rPr/>
@@ -5832,7 +5891,7 @@
     </w:p>
     <w:p>
       <w:pPr>
-        <w:pStyle w:val="style259"/>
+        <w:pStyle w:val="style262"/>
       </w:pPr>
       <w:r>
         <w:rPr/>
@@ -5885,15 +5944,15 @@
     </w:p>
     <w:p>
       <w:pPr>
-        <w:pStyle w:val="style259"/>
-      </w:pPr>
-      <w:r>
-        <w:rPr/>
-      </w:r>
-    </w:p>
-    <w:p>
-      <w:pPr>
-        <w:pStyle w:val="style259"/>
+        <w:pStyle w:val="style262"/>
+      </w:pPr>
+      <w:r>
+        <w:rPr/>
+      </w:r>
+    </w:p>
+    <w:p>
+      <w:pPr>
+        <w:pStyle w:val="style262"/>
       </w:pPr>
       <w:r>
         <w:rPr/>
@@ -5902,7 +5961,7 @@
     </w:p>
     <w:p>
       <w:pPr>
-        <w:pStyle w:val="style259"/>
+        <w:pStyle w:val="style262"/>
       </w:pPr>
       <w:r>
         <w:rPr/>
@@ -5955,7 +6014,7 @@
     </w:p>
     <w:p>
       <w:pPr>
-        <w:pStyle w:val="style259"/>
+        <w:pStyle w:val="style262"/>
       </w:pPr>
       <w:r>
         <w:rPr/>
@@ -5976,7 +6035,7 @@
     </w:p>
     <w:p>
       <w:pPr>
-        <w:pStyle w:val="style259"/>
+        <w:pStyle w:val="style262"/>
         <w:numPr>
           <w:ilvl w:val="0"/>
           <w:numId w:val="20"/>
@@ -5989,7 +6048,7 @@
     </w:p>
     <w:p>
       <w:pPr>
-        <w:pStyle w:val="style259"/>
+        <w:pStyle w:val="style262"/>
         <w:numPr>
           <w:ilvl w:val="0"/>
           <w:numId w:val="20"/>
@@ -6002,7 +6061,7 @@
     </w:p>
     <w:p>
       <w:pPr>
-        <w:pStyle w:val="style259"/>
+        <w:pStyle w:val="style262"/>
       </w:pPr>
       <w:r>
         <w:rPr/>
@@ -6025,24 +6084,16 @@
     </w:p>
     <w:p>
       <w:pPr>
-        <w:pStyle w:val="style259"/>
-      </w:pPr>
-      <w:r>
-        <w:rPr/>
-        <w:t xml:space="preserve">Web Service cần được đặt trong package oop.controller.rest, tham khảo thêm phần </w:t>
-      </w:r>
-      <w:r>
-        <w:rPr/>
-        <w:t>Web service</w:t>
-      </w:r>
-      <w:r>
-        <w:rPr/>
-        <w:t>.</w:t>
-      </w:r>
-    </w:p>
-    <w:p>
-      <w:pPr>
-        <w:pStyle w:val="style259"/>
+        <w:pStyle w:val="style262"/>
+      </w:pPr>
+      <w:r>
+        <w:rPr/>
+        <w:t>Web Service cần được đặt trong package oop.controller.rest, tham khảo thêm phần Web service.</w:t>
+      </w:r>
+    </w:p>
+    <w:p>
+      <w:pPr>
+        <w:pStyle w:val="style262"/>
       </w:pPr>
       <w:r>
         <w:rPr/>
@@ -6109,7 +6160,7 @@
     </w:p>
     <w:p>
       <w:pPr>
-        <w:pStyle w:val="style259"/>
+        <w:pStyle w:val="style262"/>
       </w:pPr>
       <w:r>
         <w:rPr/>
@@ -6118,7 +6169,7 @@
     </w:p>
     <w:p>
       <w:pPr>
-        <w:pStyle w:val="style259"/>
+        <w:pStyle w:val="style262"/>
       </w:pPr>
       <w:r>
         <w:rPr/>
@@ -6139,7 +6190,7 @@
     </w:p>
     <w:p>
       <w:pPr>
-        <w:pStyle w:val="style259"/>
+        <w:pStyle w:val="style262"/>
       </w:pPr>
       <w:r>
         <w:rPr/>
@@ -6192,7 +6243,7 @@
     </w:p>
     <w:p>
       <w:pPr>
-        <w:pStyle w:val="style259"/>
+        <w:pStyle w:val="style262"/>
       </w:pPr>
       <w:r>
         <w:rPr/>
@@ -6201,7 +6252,7 @@
     </w:p>
     <w:p>
       <w:pPr>
-        <w:pStyle w:val="style259"/>
+        <w:pStyle w:val="style262"/>
       </w:pPr>
       <w:r>
         <w:rPr/>
@@ -6268,15 +6319,15 @@
     </w:p>
     <w:p>
       <w:pPr>
-        <w:pStyle w:val="style259"/>
-      </w:pPr>
-      <w:r>
-        <w:rPr/>
-      </w:r>
-    </w:p>
-    <w:p>
-      <w:pPr>
-        <w:pStyle w:val="style259"/>
+        <w:pStyle w:val="style262"/>
+      </w:pPr>
+      <w:r>
+        <w:rPr/>
+      </w:r>
+    </w:p>
+    <w:p>
+      <w:pPr>
+        <w:pStyle w:val="style262"/>
       </w:pPr>
       <w:r>
         <w:rPr/>
@@ -6329,7 +6380,7 @@
     </w:p>
     <w:p>
       <w:pPr>
-        <w:pStyle w:val="style259"/>
+        <w:pStyle w:val="style262"/>
       </w:pPr>
       <w:r>
         <w:rPr/>
@@ -6350,7 +6401,7 @@
     </w:p>
     <w:p>
       <w:pPr>
-        <w:pStyle w:val="style259"/>
+        <w:pStyle w:val="style262"/>
         <w:numPr>
           <w:ilvl w:val="0"/>
           <w:numId w:val="21"/>
@@ -6375,7 +6426,7 @@
     </w:p>
     <w:p>
       <w:pPr>
-        <w:pStyle w:val="style259"/>
+        <w:pStyle w:val="style262"/>
         <w:numPr>
           <w:ilvl w:val="0"/>
           <w:numId w:val="21"/>
@@ -6388,7 +6439,7 @@
     </w:p>
     <w:p>
       <w:pPr>
-        <w:pStyle w:val="style259"/>
+        <w:pStyle w:val="style262"/>
         <w:numPr>
           <w:ilvl w:val="0"/>
           <w:numId w:val="21"/>
@@ -6401,7 +6452,7 @@
     </w:p>
     <w:p>
       <w:pPr>
-        <w:pStyle w:val="style259"/>
+        <w:pStyle w:val="style262"/>
         <w:numPr>
           <w:ilvl w:val="0"/>
           <w:numId w:val="21"/>
@@ -6414,7 +6465,7 @@
     </w:p>
     <w:p>
       <w:pPr>
-        <w:pStyle w:val="style259"/>
+        <w:pStyle w:val="style262"/>
         <w:numPr>
           <w:ilvl w:val="0"/>
           <w:numId w:val="21"/>
@@ -6427,7 +6478,7 @@
     </w:p>
     <w:p>
       <w:pPr>
-        <w:pStyle w:val="style259"/>
+        <w:pStyle w:val="style262"/>
         <w:numPr>
           <w:ilvl w:val="0"/>
           <w:numId w:val="21"/>
@@ -6440,7 +6491,7 @@
     </w:p>
     <w:p>
       <w:pPr>
-        <w:pStyle w:val="style259"/>
+        <w:pStyle w:val="style262"/>
         <w:numPr>
           <w:ilvl w:val="0"/>
           <w:numId w:val="21"/>
@@ -6453,6 +6504,54 @@
     </w:p>
     <w:p>
       <w:pPr>
+        <w:pStyle w:val="style262"/>
+      </w:pPr>
+      <w:r>
+        <w:rPr/>
+        <w:t>Cập nhật 05/09: Tải lên dữ liệu dạng JSON</w:t>
+      </w:r>
+    </w:p>
+    <w:p>
+      <w:pPr>
+        <w:pStyle w:val="style262"/>
+        <w:numPr>
+          <w:ilvl w:val="0"/>
+          <w:numId w:val="24"/>
+        </w:numPr>
+      </w:pPr>
+      <w:r>
+        <w:rPr/>
+        <w:t>Dùng method: 'post'</w:t>
+      </w:r>
+    </w:p>
+    <w:p>
+      <w:pPr>
+        <w:pStyle w:val="style262"/>
+        <w:numPr>
+          <w:ilvl w:val="0"/>
+          <w:numId w:val="24"/>
+        </w:numPr>
+      </w:pPr>
+      <w:r>
+        <w:rPr/>
+        <w:t>Thêm thuộc tính contentType: 'application/json'</w:t>
+      </w:r>
+    </w:p>
+    <w:p>
+      <w:pPr>
+        <w:pStyle w:val="style262"/>
+        <w:numPr>
+          <w:ilvl w:val="0"/>
+          <w:numId w:val="24"/>
+        </w:numPr>
+      </w:pPr>
+      <w:r>
+        <w:rPr/>
+        <w:t>Thay parameters bằng postBody: Object.toJSON(data) với «data» là đối tượng JS chứa dữ liệu cần gửi</w:t>
+      </w:r>
+    </w:p>
+    <w:p>
+      <w:pPr>
         <w:pStyle w:val="style3"/>
         <w:numPr>
           <w:ilvl w:val="2"/>
@@ -6467,7 +6566,7 @@
     </w:p>
     <w:p>
       <w:pPr>
-        <w:pStyle w:val="style259"/>
+        <w:pStyle w:val="style262"/>
       </w:pPr>
       <w:r>
         <w:rPr/>
@@ -6534,7 +6633,7 @@
     </w:p>
     <w:p>
       <w:pPr>
-        <w:pStyle w:val="style259"/>
+        <w:pStyle w:val="style262"/>
       </w:pPr>
       <w:r>
         <w:rPr/>
@@ -6557,7 +6656,7 @@
     </w:p>
     <w:p>
       <w:pPr>
-        <w:pStyle w:val="style259"/>
+        <w:pStyle w:val="style262"/>
       </w:pPr>
       <w:r>
         <w:rPr/>
@@ -6566,7 +6665,7 @@
     </w:p>
     <w:p>
       <w:pPr>
-        <w:pStyle w:val="style259"/>
+        <w:pStyle w:val="style262"/>
         <w:numPr>
           <w:ilvl w:val="0"/>
           <w:numId w:val="23"/>
@@ -6579,7 +6678,7 @@
     </w:p>
     <w:p>
       <w:pPr>
-        <w:pStyle w:val="style259"/>
+        <w:pStyle w:val="style262"/>
         <w:numPr>
           <w:ilvl w:val="0"/>
           <w:numId w:val="23"/>
@@ -6592,7 +6691,7 @@
     </w:p>
     <w:p>
       <w:pPr>
-        <w:pStyle w:val="style259"/>
+        <w:pStyle w:val="style262"/>
         <w:numPr>
           <w:ilvl w:val="0"/>
           <w:numId w:val="23"/>
@@ -6605,7 +6704,7 @@
     </w:p>
     <w:p>
       <w:pPr>
-        <w:pStyle w:val="style259"/>
+        <w:pStyle w:val="style262"/>
         <w:numPr>
           <w:ilvl w:val="0"/>
           <w:numId w:val="23"/>
@@ -6618,7 +6717,7 @@
     </w:p>
     <w:p>
       <w:pPr>
-        <w:pStyle w:val="style259"/>
+        <w:pStyle w:val="style262"/>
         <w:numPr>
           <w:ilvl w:val="0"/>
           <w:numId w:val="23"/>
@@ -6631,7 +6730,7 @@
     </w:p>
     <w:p>
       <w:pPr>
-        <w:pStyle w:val="style259"/>
+        <w:pStyle w:val="style262"/>
       </w:pPr>
       <w:r>
         <w:rPr/>
@@ -6698,7 +6797,7 @@
     </w:p>
     <w:p>
       <w:pPr>
-        <w:pStyle w:val="style259"/>
+        <w:pStyle w:val="style262"/>
       </w:pPr>
       <w:r>
         <w:rPr/>
@@ -6707,7 +6806,7 @@
     </w:p>
     <w:p>
       <w:pPr>
-        <w:pStyle w:val="style259"/>
+        <w:pStyle w:val="style262"/>
         <w:numPr>
           <w:ilvl w:val="0"/>
           <w:numId w:val="22"/>
@@ -6772,7 +6871,7 @@
     </w:p>
     <w:p>
       <w:pPr>
-        <w:pStyle w:val="style259"/>
+        <w:pStyle w:val="style262"/>
         <w:numPr>
           <w:ilvl w:val="0"/>
           <w:numId w:val="22"/>
@@ -6785,7 +6884,7 @@
     </w:p>
     <w:p>
       <w:pPr>
-        <w:pStyle w:val="style259"/>
+        <w:pStyle w:val="style262"/>
         <w:numPr>
           <w:ilvl w:val="0"/>
           <w:numId w:val="22"/>
@@ -6798,7 +6897,7 @@
     </w:p>
     <w:p>
       <w:pPr>
-        <w:pStyle w:val="style259"/>
+        <w:pStyle w:val="style262"/>
         <w:numPr>
           <w:ilvl w:val="0"/>
           <w:numId w:val="22"/>
@@ -6811,7 +6910,7 @@
     </w:p>
     <w:p>
       <w:pPr>
-        <w:pStyle w:val="style259"/>
+        <w:pStyle w:val="style262"/>
         <w:numPr>
           <w:ilvl w:val="0"/>
           <w:numId w:val="22"/>
@@ -6824,7 +6923,7 @@
     </w:p>
     <w:p>
       <w:pPr>
-        <w:pStyle w:val="style259"/>
+        <w:pStyle w:val="style262"/>
         <w:numPr>
           <w:ilvl w:val="0"/>
           <w:numId w:val="22"/>
@@ -6837,7 +6936,7 @@
     </w:p>
     <w:p>
       <w:pPr>
-        <w:pStyle w:val="style259"/>
+        <w:pStyle w:val="style262"/>
       </w:pPr>
       <w:r>
         <w:rPr/>
@@ -6890,15 +6989,15 @@
     </w:p>
     <w:p>
       <w:pPr>
-        <w:pStyle w:val="style259"/>
-      </w:pPr>
-      <w:r>
-        <w:rPr/>
-      </w:r>
-    </w:p>
-    <w:p>
-      <w:pPr>
-        <w:pStyle w:val="style259"/>
+        <w:pStyle w:val="style262"/>
+      </w:pPr>
+      <w:r>
+        <w:rPr/>
+      </w:r>
+    </w:p>
+    <w:p>
+      <w:pPr>
+        <w:pStyle w:val="style262"/>
       </w:pPr>
       <w:r>
         <w:rPr/>
@@ -6951,15 +7050,15 @@
     </w:p>
     <w:p>
       <w:pPr>
-        <w:pStyle w:val="style259"/>
-      </w:pPr>
-      <w:r>
-        <w:rPr/>
-      </w:r>
-    </w:p>
-    <w:p>
-      <w:pPr>
-        <w:pStyle w:val="style259"/>
+        <w:pStyle w:val="style262"/>
+      </w:pPr>
+      <w:r>
+        <w:rPr/>
+      </w:r>
+    </w:p>
+    <w:p>
+      <w:pPr>
+        <w:pStyle w:val="style262"/>
         <w:spacing w:after="120" w:before="0"/>
       </w:pPr>
       <w:r>
@@ -9356,6 +9455,116 @@
     </w:lvl>
   </w:abstractNum>
   <w:abstractNum w:abstractNumId="23">
+    <w:lvl w:ilvl="0">
+      <w:start w:val="1"/>
+      <w:numFmt w:val="bullet"/>
+      <w:lvlJc w:val="left"/>
+      <w:lvlText w:val=""/>
+      <w:pPr>
+        <w:ind w:hanging="360" w:left="720"/>
+      </w:pPr>
+      <w:rPr>
+        <w:rFonts w:ascii="Symbol" w:cs="Symbol" w:hAnsi="Symbol" w:hint="default"/>
+      </w:rPr>
+    </w:lvl>
+    <w:lvl w:ilvl="1">
+      <w:start w:val="1"/>
+      <w:numFmt w:val="bullet"/>
+      <w:lvlJc w:val="left"/>
+      <w:lvlText w:val="◦"/>
+      <w:pPr>
+        <w:ind w:hanging="360" w:left="1080"/>
+      </w:pPr>
+      <w:rPr>
+        <w:rFonts w:ascii="OpenSymbol" w:cs="OpenSymbol" w:hAnsi="OpenSymbol" w:hint="default"/>
+      </w:rPr>
+    </w:lvl>
+    <w:lvl w:ilvl="2">
+      <w:start w:val="1"/>
+      <w:numFmt w:val="bullet"/>
+      <w:lvlJc w:val="left"/>
+      <w:lvlText w:val="▪"/>
+      <w:pPr>
+        <w:ind w:hanging="360" w:left="1440"/>
+      </w:pPr>
+      <w:rPr>
+        <w:rFonts w:ascii="OpenSymbol" w:cs="OpenSymbol" w:hAnsi="OpenSymbol" w:hint="default"/>
+      </w:rPr>
+    </w:lvl>
+    <w:lvl w:ilvl="3">
+      <w:start w:val="1"/>
+      <w:numFmt w:val="bullet"/>
+      <w:lvlJc w:val="left"/>
+      <w:lvlText w:val=""/>
+      <w:pPr>
+        <w:ind w:hanging="360" w:left="1800"/>
+      </w:pPr>
+      <w:rPr>
+        <w:rFonts w:ascii="Symbol" w:cs="Symbol" w:hAnsi="Symbol" w:hint="default"/>
+      </w:rPr>
+    </w:lvl>
+    <w:lvl w:ilvl="4">
+      <w:start w:val="1"/>
+      <w:numFmt w:val="bullet"/>
+      <w:lvlJc w:val="left"/>
+      <w:lvlText w:val="◦"/>
+      <w:pPr>
+        <w:ind w:hanging="360" w:left="2160"/>
+      </w:pPr>
+      <w:rPr>
+        <w:rFonts w:ascii="OpenSymbol" w:cs="OpenSymbol" w:hAnsi="OpenSymbol" w:hint="default"/>
+      </w:rPr>
+    </w:lvl>
+    <w:lvl w:ilvl="5">
+      <w:start w:val="1"/>
+      <w:numFmt w:val="bullet"/>
+      <w:lvlJc w:val="left"/>
+      <w:lvlText w:val="▪"/>
+      <w:pPr>
+        <w:ind w:hanging="360" w:left="2520"/>
+      </w:pPr>
+      <w:rPr>
+        <w:rFonts w:ascii="OpenSymbol" w:cs="OpenSymbol" w:hAnsi="OpenSymbol" w:hint="default"/>
+      </w:rPr>
+    </w:lvl>
+    <w:lvl w:ilvl="6">
+      <w:start w:val="1"/>
+      <w:numFmt w:val="bullet"/>
+      <w:lvlJc w:val="left"/>
+      <w:lvlText w:val=""/>
+      <w:pPr>
+        <w:ind w:hanging="360" w:left="2880"/>
+      </w:pPr>
+      <w:rPr>
+        <w:rFonts w:ascii="Symbol" w:cs="Symbol" w:hAnsi="Symbol" w:hint="default"/>
+      </w:rPr>
+    </w:lvl>
+    <w:lvl w:ilvl="7">
+      <w:start w:val="1"/>
+      <w:numFmt w:val="bullet"/>
+      <w:lvlJc w:val="left"/>
+      <w:lvlText w:val="◦"/>
+      <w:pPr>
+        <w:ind w:hanging="360" w:left="3240"/>
+      </w:pPr>
+      <w:rPr>
+        <w:rFonts w:ascii="OpenSymbol" w:cs="OpenSymbol" w:hAnsi="OpenSymbol" w:hint="default"/>
+      </w:rPr>
+    </w:lvl>
+    <w:lvl w:ilvl="8">
+      <w:start w:val="1"/>
+      <w:numFmt w:val="bullet"/>
+      <w:lvlJc w:val="left"/>
+      <w:lvlText w:val="▪"/>
+      <w:pPr>
+        <w:ind w:hanging="360" w:left="3600"/>
+      </w:pPr>
+      <w:rPr>
+        <w:rFonts w:ascii="OpenSymbol" w:cs="OpenSymbol" w:hAnsi="OpenSymbol" w:hint="default"/>
+      </w:rPr>
+    </w:lvl>
+  </w:abstractNum>
+  <w:abstractNum w:abstractNumId="24">
     <w:lvl w:ilvl="0">
       <w:start w:val="1"/>
       <w:numFmt w:val="bullet"/>
@@ -9534,6 +9743,9 @@
   <w:num w:numId="23">
     <w:abstractNumId w:val="23"/>
   </w:num>
+  <w:num w:numId="24">
+    <w:abstractNumId w:val="24"/>
+  </w:num>
 </w:numbering>
 </file>
 
@@ -9564,8 +9776,13 @@
   <w:style w:styleId="style1" w:type="paragraph">
     <w:name w:val="Tiêu đề 1"/>
     <w:basedOn w:val="style0"/>
-    <w:next w:val="style259"/>
+    <w:next w:val="style262"/>
     <w:pPr>
+      <w:outlineLvl w:val="0"/>
+      <w:numPr>
+        <w:ilvl w:val="0"/>
+        <w:numId w:val="1"/>
+      </w:numPr>
       <w:ind w:hanging="0" w:left="90" w:right="90"/>
       <w:shd w:fill="FFFFFF"/>
       <w:keepNext/>
@@ -9583,7 +9800,7 @@
   <w:style w:styleId="style2" w:type="paragraph">
     <w:name w:val="Tiêu đề 2"/>
     <w:basedOn w:val="style0"/>
-    <w:next w:val="style259"/>
+    <w:next w:val="style262"/>
     <w:pPr>
       <w:outlineLvl w:val="1"/>
       <w:numPr>
@@ -9609,7 +9826,7 @@
   <w:style w:styleId="style3" w:type="paragraph">
     <w:name w:val="Tiêu đề 3"/>
     <w:basedOn w:val="style0"/>
-    <w:next w:val="style259"/>
+    <w:next w:val="style262"/>
     <w:pPr>
       <w:outlineLvl w:val="2"/>
       <w:numPr>
@@ -9633,7 +9850,7 @@
   <w:style w:styleId="style4" w:type="paragraph">
     <w:name w:val="Tiêu đề 4"/>
     <w:basedOn w:val="style0"/>
-    <w:next w:val="style259"/>
+    <w:next w:val="style262"/>
     <w:pPr>
       <w:outlineLvl w:val="3"/>
       <w:numPr>
@@ -9659,7 +9876,7 @@
   <w:style w:styleId="style5" w:type="paragraph">
     <w:name w:val="Tiêu đề 5"/>
     <w:basedOn w:val="style0"/>
-    <w:next w:val="style259"/>
+    <w:next w:val="style262"/>
     <w:pPr>
       <w:outlineLvl w:val="4"/>
       <w:numPr>
@@ -9684,7 +9901,7 @@
   <w:style w:styleId="style6" w:type="paragraph">
     <w:name w:val="Tiêu đề 6"/>
     <w:basedOn w:val="style0"/>
-    <w:next w:val="style259"/>
+    <w:next w:val="style262"/>
     <w:pPr>
       <w:outlineLvl w:val="5"/>
       <w:numPr>
@@ -10913,28 +11130,43 @@
   <w:style w:styleId="style255" w:type="character">
     <w:name w:val="ListLabel 13"/>
     <w:next w:val="style255"/>
+    <w:rPr/>
+  </w:style>
+  <w:style w:styleId="style256" w:type="character">
+    <w:name w:val="ListLabel 14"/>
+    <w:next w:val="style256"/>
+    <w:rPr/>
+  </w:style>
+  <w:style w:styleId="style257" w:type="character">
+    <w:name w:val="ListLabel 15"/>
+    <w:next w:val="style257"/>
+    <w:rPr/>
+  </w:style>
+  <w:style w:styleId="style258" w:type="character">
+    <w:name w:val="ListLabel 16"/>
+    <w:next w:val="style258"/>
     <w:rPr>
       <w:rFonts w:cs="Symbol"/>
     </w:rPr>
   </w:style>
-  <w:style w:styleId="style256" w:type="character">
-    <w:name w:val="ListLabel 14"/>
-    <w:next w:val="style256"/>
+  <w:style w:styleId="style259" w:type="character">
+    <w:name w:val="ListLabel 17"/>
+    <w:next w:val="style259"/>
     <w:rPr>
       <w:rFonts w:cs="OpenSymbol"/>
     </w:rPr>
   </w:style>
-  <w:style w:styleId="style257" w:type="character">
-    <w:name w:val="ListLabel 15"/>
-    <w:next w:val="style257"/>
+  <w:style w:styleId="style260" w:type="character">
+    <w:name w:val="ListLabel 18"/>
+    <w:next w:val="style260"/>
     <w:rPr>
       <w:rFonts w:cs="Wingdings"/>
     </w:rPr>
   </w:style>
-  <w:style w:styleId="style258" w:type="paragraph">
+  <w:style w:styleId="style261" w:type="paragraph">
     <w:name w:val="Tiêu đề"/>
     <w:basedOn w:val="style0"/>
-    <w:next w:val="style259"/>
+    <w:next w:val="style262"/>
     <w:pPr>
       <w:keepNext/>
       <w:spacing w:after="120" w:before="240"/>
@@ -10945,26 +11177,26 @@
       <w:rFonts w:ascii="DejaVu Sans" w:cs="DejaVu Sans" w:eastAsia="DejaVu Sans" w:hAnsi="DejaVu Sans"/>
     </w:rPr>
   </w:style>
-  <w:style w:styleId="style259" w:type="paragraph">
+  <w:style w:styleId="style262" w:type="paragraph">
     <w:name w:val="Thân văn bản"/>
     <w:basedOn w:val="style0"/>
-    <w:next w:val="style259"/>
+    <w:next w:val="style262"/>
     <w:pPr>
       <w:spacing w:after="120" w:before="0"/>
     </w:pPr>
     <w:rPr/>
   </w:style>
-  <w:style w:styleId="style260" w:type="paragraph">
+  <w:style w:styleId="style263" w:type="paragraph">
     <w:name w:val="Danh sách"/>
-    <w:basedOn w:val="style259"/>
-    <w:next w:val="style260"/>
+    <w:basedOn w:val="style262"/>
+    <w:next w:val="style263"/>
     <w:pPr/>
     <w:rPr/>
   </w:style>
-  <w:style w:styleId="style261" w:type="paragraph">
+  <w:style w:styleId="style264" w:type="paragraph">
     <w:name w:val="Phụ đề"/>
     <w:basedOn w:val="style0"/>
-    <w:next w:val="style261"/>
+    <w:next w:val="style264"/>
     <w:pPr>
       <w:suppressLineNumbers/>
       <w:spacing w:after="120" w:before="120"/>
@@ -10976,198 +11208,198 @@
       <w:iCs/>
     </w:rPr>
   </w:style>
-  <w:style w:styleId="style262" w:type="paragraph">
+  <w:style w:styleId="style265" w:type="paragraph">
     <w:name w:val="Chỉ mục"/>
     <w:basedOn w:val="style0"/>
-    <w:next w:val="style262"/>
+    <w:next w:val="style265"/>
     <w:pPr>
       <w:suppressLineNumbers/>
     </w:pPr>
     <w:rPr/>
   </w:style>
-  <w:style w:styleId="style263" w:type="paragraph">
+  <w:style w:styleId="style266" w:type="paragraph">
     <w:name w:val="writely-toc-lower-roman"/>
-    <w:basedOn w:val="style0"/>
-    <w:next w:val="style263"/>
-    <w:pPr/>
-    <w:rPr/>
-  </w:style>
-  <w:style w:styleId="style264" w:type="paragraph">
-    <w:name w:val="Tr"/>
-    <w:basedOn w:val="style0"/>
-    <w:next w:val="style264"/>
-    <w:pPr/>
-    <w:rPr/>
-  </w:style>
-  <w:style w:styleId="style265" w:type="paragraph">
-    <w:name w:val="Img"/>
-    <w:basedOn w:val="style0"/>
-    <w:next w:val="style265"/>
-    <w:pPr/>
-    <w:rPr/>
-  </w:style>
-  <w:style w:styleId="style266" w:type="paragraph">
-    <w:name w:val="Div"/>
     <w:basedOn w:val="style0"/>
     <w:next w:val="style266"/>
     <w:pPr/>
     <w:rPr/>
   </w:style>
   <w:style w:styleId="style267" w:type="paragraph">
-    <w:name w:val="webkit-indent-blockquote"/>
+    <w:name w:val="Tr"/>
     <w:basedOn w:val="style0"/>
     <w:next w:val="style267"/>
     <w:pPr/>
     <w:rPr/>
   </w:style>
   <w:style w:styleId="style268" w:type="paragraph">
-    <w:name w:val="writely-toc-disc"/>
+    <w:name w:val="Img"/>
     <w:basedOn w:val="style0"/>
     <w:next w:val="style268"/>
     <w:pPr/>
     <w:rPr/>
   </w:style>
   <w:style w:styleId="style269" w:type="paragraph">
-    <w:name w:val="Ol"/>
+    <w:name w:val="Div"/>
     <w:basedOn w:val="style0"/>
     <w:next w:val="style269"/>
     <w:pPr/>
     <w:rPr/>
   </w:style>
   <w:style w:styleId="style270" w:type="paragraph">
-    <w:name w:val="writely-toc-decimal"/>
+    <w:name w:val="webkit-indent-blockquote"/>
     <w:basedOn w:val="style0"/>
     <w:next w:val="style270"/>
     <w:pPr/>
     <w:rPr/>
   </w:style>
   <w:style w:styleId="style271" w:type="paragraph">
-    <w:name w:val="Option"/>
+    <w:name w:val="writely-toc-disc"/>
     <w:basedOn w:val="style0"/>
     <w:next w:val="style271"/>
     <w:pPr/>
     <w:rPr/>
   </w:style>
   <w:style w:styleId="style272" w:type="paragraph">
-    <w:name w:val="Ul"/>
+    <w:name w:val="Ol"/>
     <w:basedOn w:val="style0"/>
     <w:next w:val="style272"/>
     <w:pPr/>
     <w:rPr/>
   </w:style>
   <w:style w:styleId="style273" w:type="paragraph">
-    <w:name w:val="Select"/>
+    <w:name w:val="writely-toc-decimal"/>
     <w:basedOn w:val="style0"/>
     <w:next w:val="style273"/>
     <w:pPr/>
     <w:rPr/>
   </w:style>
   <w:style w:styleId="style274" w:type="paragraph">
-    <w:name w:val="writely-toc-lower-alpha"/>
+    <w:name w:val="Option"/>
     <w:basedOn w:val="style0"/>
     <w:next w:val="style274"/>
     <w:pPr/>
     <w:rPr/>
   </w:style>
   <w:style w:styleId="style275" w:type="paragraph">
-    <w:name w:val="Blockquote"/>
+    <w:name w:val="Ul"/>
     <w:basedOn w:val="style0"/>
     <w:next w:val="style275"/>
     <w:pPr/>
     <w:rPr/>
   </w:style>
   <w:style w:styleId="style276" w:type="paragraph">
-    <w:name w:val="writely-toc-upper-alpha"/>
+    <w:name w:val="Select"/>
     <w:basedOn w:val="style0"/>
     <w:next w:val="style276"/>
     <w:pPr/>
     <w:rPr/>
   </w:style>
   <w:style w:styleId="style277" w:type="paragraph">
+    <w:name w:val="writely-toc-lower-alpha"/>
+    <w:basedOn w:val="style0"/>
+    <w:next w:val="style277"/>
+    <w:pPr/>
+    <w:rPr/>
+  </w:style>
+  <w:style w:styleId="style278" w:type="paragraph">
+    <w:name w:val="Blockquote"/>
+    <w:basedOn w:val="style0"/>
+    <w:next w:val="style278"/>
+    <w:pPr/>
+    <w:rPr/>
+  </w:style>
+  <w:style w:styleId="style279" w:type="paragraph">
+    <w:name w:val="writely-toc-upper-alpha"/>
+    <w:basedOn w:val="style0"/>
+    <w:next w:val="style279"/>
+    <w:pPr/>
+    <w:rPr/>
+  </w:style>
+  <w:style w:styleId="style280" w:type="paragraph">
     <w:name w:val="Bảng"/>
     <w:basedOn w:val="style0"/>
-    <w:next w:val="style277"/>
+    <w:next w:val="style280"/>
     <w:pPr>
       <w:shd w:fill="FFFFFF"/>
     </w:pPr>
     <w:rPr/>
   </w:style>
-  <w:style w:styleId="style278" w:type="paragraph">
+  <w:style w:styleId="style281" w:type="paragraph">
     <w:name w:val="Li"/>
-    <w:basedOn w:val="style0"/>
-    <w:next w:val="style278"/>
-    <w:pPr/>
-    <w:rPr/>
-  </w:style>
-  <w:style w:styleId="style279" w:type="paragraph">
-    <w:name w:val="pb"/>
-    <w:basedOn w:val="style0"/>
-    <w:next w:val="style279"/>
-    <w:pPr/>
-    <w:rPr/>
-  </w:style>
-  <w:style w:styleId="style280" w:type="paragraph">
-    <w:name w:val="Address"/>
-    <w:basedOn w:val="style0"/>
-    <w:next w:val="style280"/>
-    <w:pPr/>
-    <w:rPr/>
-  </w:style>
-  <w:style w:styleId="style281" w:type="paragraph">
-    <w:name w:val="Pre"/>
     <w:basedOn w:val="style0"/>
     <w:next w:val="style281"/>
     <w:pPr/>
     <w:rPr/>
   </w:style>
   <w:style w:styleId="style282" w:type="paragraph">
-    <w:name w:val="Ol_writely-toc-subheading"/>
-    <w:basedOn w:val="style269"/>
+    <w:name w:val="pb"/>
+    <w:basedOn w:val="style0"/>
     <w:next w:val="style282"/>
     <w:pPr/>
     <w:rPr/>
   </w:style>
   <w:style w:styleId="style283" w:type="paragraph">
-    <w:name w:val="writely-toc-upper-roman"/>
+    <w:name w:val="Address"/>
     <w:basedOn w:val="style0"/>
     <w:next w:val="style283"/>
     <w:pPr/>
     <w:rPr/>
   </w:style>
   <w:style w:styleId="style284" w:type="paragraph">
-    <w:name w:val="writely-toc-none"/>
+    <w:name w:val="Pre"/>
     <w:basedOn w:val="style0"/>
     <w:next w:val="style284"/>
     <w:pPr/>
     <w:rPr/>
   </w:style>
   <w:style w:styleId="style285" w:type="paragraph">
-    <w:name w:val="Ol_writely-toc-decimal"/>
-    <w:basedOn w:val="style269"/>
+    <w:name w:val="Ol_writely-toc-subheading"/>
+    <w:basedOn w:val="style272"/>
     <w:next w:val="style285"/>
     <w:pPr/>
     <w:rPr/>
   </w:style>
   <w:style w:styleId="style286" w:type="paragraph">
-    <w:name w:val="Blockquote_webkit-indent-blockquote"/>
-    <w:basedOn w:val="style275"/>
+    <w:name w:val="writely-toc-upper-roman"/>
+    <w:basedOn w:val="style0"/>
     <w:next w:val="style286"/>
     <w:pPr/>
     <w:rPr/>
   </w:style>
   <w:style w:styleId="style287" w:type="paragraph">
+    <w:name w:val="writely-toc-none"/>
+    <w:basedOn w:val="style0"/>
+    <w:next w:val="style287"/>
+    <w:pPr/>
+    <w:rPr/>
+  </w:style>
+  <w:style w:styleId="style288" w:type="paragraph">
+    <w:name w:val="Ol_writely-toc-decimal"/>
+    <w:basedOn w:val="style272"/>
+    <w:next w:val="style288"/>
+    <w:pPr/>
+    <w:rPr/>
+  </w:style>
+  <w:style w:styleId="style289" w:type="paragraph">
+    <w:name w:val="Blockquote_webkit-indent-blockquote"/>
+    <w:basedOn w:val="style278"/>
+    <w:next w:val="style289"/>
+    <w:pPr/>
+    <w:rPr/>
+  </w:style>
+  <w:style w:styleId="style290" w:type="paragraph">
     <w:name w:val="Nội dung bảng"/>
     <w:basedOn w:val="style0"/>
-    <w:next w:val="style287"/>
+    <w:next w:val="style290"/>
     <w:pPr>
       <w:suppressLineNumbers/>
     </w:pPr>
     <w:rPr/>
   </w:style>
-  <w:style w:styleId="style288" w:type="paragraph">
+  <w:style w:styleId="style291" w:type="paragraph">
     <w:name w:val="Tiêu đề nội dung"/>
-    <w:basedOn w:val="style258"/>
-    <w:next w:val="style288"/>
+    <w:basedOn w:val="style261"/>
+    <w:next w:val="style291"/>
     <w:pPr>
       <w:ind w:hanging="0" w:left="0" w:right="0"/>
       <w:suppressLineNumbers/>
@@ -11179,10 +11411,10 @@
       <w:bCs/>
     </w:rPr>
   </w:style>
-  <w:style w:styleId="style289" w:type="paragraph">
+  <w:style w:styleId="style292" w:type="paragraph">
     <w:name w:val="Nội dung 1"/>
-    <w:basedOn w:val="style262"/>
-    <w:next w:val="style289"/>
+    <w:basedOn w:val="style265"/>
+    <w:next w:val="style292"/>
     <w:pPr>
       <w:tabs>
         <w:tab w:leader="dot" w:pos="9689" w:val="right"/>
@@ -11191,37 +11423,37 @@
     </w:pPr>
     <w:rPr/>
   </w:style>
-  <w:style w:styleId="style290" w:type="paragraph">
+  <w:style w:styleId="style293" w:type="paragraph">
     <w:name w:val="Nội dung 2"/>
-    <w:basedOn w:val="style262"/>
-    <w:next w:val="style290"/>
-    <w:pPr>
-      <w:tabs>
-        <w:tab w:leader="dot" w:pos="9972" w:val="right"/>
-      </w:tabs>
-      <w:ind w:hanging="0" w:left="283" w:right="0"/>
-    </w:pPr>
-    <w:rPr/>
-  </w:style>
-  <w:style w:styleId="style291" w:type="paragraph">
-    <w:name w:val="Nội dung 3"/>
-    <w:basedOn w:val="style262"/>
-    <w:next w:val="style291"/>
+    <w:basedOn w:val="style265"/>
+    <w:next w:val="style293"/>
     <w:pPr>
       <w:tabs>
         <w:tab w:leader="dot" w:pos="10255" w:val="right"/>
       </w:tabs>
+      <w:ind w:hanging="0" w:left="283" w:right="0"/>
+    </w:pPr>
+    <w:rPr/>
+  </w:style>
+  <w:style w:styleId="style294" w:type="paragraph">
+    <w:name w:val="Nội dung 3"/>
+    <w:basedOn w:val="style265"/>
+    <w:next w:val="style294"/>
+    <w:pPr>
+      <w:tabs>
+        <w:tab w:leader="dot" w:pos="10821" w:val="right"/>
+      </w:tabs>
       <w:ind w:hanging="0" w:left="566" w:right="0"/>
     </w:pPr>
     <w:rPr/>
   </w:style>
-  <w:style w:styleId="style292" w:type="paragraph">
+  <w:style w:styleId="style295" w:type="paragraph">
     <w:name w:val="Nội dung 4"/>
-    <w:basedOn w:val="style262"/>
-    <w:next w:val="style292"/>
+    <w:basedOn w:val="style265"/>
+    <w:next w:val="style295"/>
     <w:pPr>
       <w:tabs>
-        <w:tab w:leader="dot" w:pos="10538" w:val="right"/>
+        <w:tab w:leader="dot" w:pos="11387" w:val="right"/>
       </w:tabs>
       <w:ind w:hanging="0" w:left="849" w:right="0"/>
     </w:pPr>

</xml_diff>